<commit_message>
Signed-off-by: Титенко Владимир <titenko.v@halyksk.kz>
</commit_message>
<xml_diff>
--- a/Warehouse/АСКОУ DWH.docx
+++ b/Warehouse/АСКОУ DWH.docx
@@ -1,13 +1,10 @@
 
 <file path=word/document.xml><?xml version="1.0" encoding="utf-8"?>
-<w:document xmlns:o="urn:schemas-microsoft-com:office:office" xmlns:r="http://schemas.openxmlformats.org/officeDocument/2006/relationships" xmlns:v="urn:schemas-microsoft-com:vml" xmlns:w="http://schemas.openxmlformats.org/wordprocessingml/2006/main" xmlns:w10="urn:schemas-microsoft-com:office:word" xmlns:wp="http://schemas.openxmlformats.org/drawingml/2006/wordprocessingDrawing" xmlns:wps="http://schemas.microsoft.com/office/word/2010/wordprocessingShape" xmlns:wpg="http://schemas.microsoft.com/office/word/2010/wordprocessingGroup" xmlns:mc="http://schemas.openxmlformats.org/markup-compatibility/2006" xmlns:wp14="http://schemas.microsoft.com/office/word/2010/wordprocessingDrawing" xmlns:w14="http://schemas.microsoft.com/office/word/2010/wordml" xmlns:w15="http://schemas.microsoft.com/office/word/2012/wordml" mc:Ignorable="w14 wp14 w15">
+<w:document xmlns:wpc="http://schemas.microsoft.com/office/word/2010/wordprocessingCanvas" xmlns:cx="http://schemas.microsoft.com/office/drawing/2014/chartex" xmlns:cx1="http://schemas.microsoft.com/office/drawing/2015/9/8/chartex" xmlns:cx2="http://schemas.microsoft.com/office/drawing/2015/10/21/chartex" xmlns:cx3="http://schemas.microsoft.com/office/drawing/2016/5/9/chartex" xmlns:cx4="http://schemas.microsoft.com/office/drawing/2016/5/10/chartex" xmlns:cx5="http://schemas.microsoft.com/office/drawing/2016/5/11/chartex" xmlns:cx6="http://schemas.microsoft.com/office/drawing/2016/5/12/chartex" xmlns:cx7="http://schemas.microsoft.com/office/drawing/2016/5/13/chartex" xmlns:cx8="http://schemas.microsoft.com/office/drawing/2016/5/14/chartex" xmlns:mc="http://schemas.openxmlformats.org/markup-compatibility/2006" xmlns:aink="http://schemas.microsoft.com/office/drawing/2016/ink" xmlns:am3d="http://schemas.microsoft.com/office/drawing/2017/model3d" xmlns:o="urn:schemas-microsoft-com:office:office" xmlns:oel="http://schemas.microsoft.com/office/2019/extlst" xmlns:r="http://schemas.openxmlformats.org/officeDocument/2006/relationships" xmlns:m="http://schemas.openxmlformats.org/officeDocument/2006/math" xmlns:v="urn:schemas-microsoft-com:vml" xmlns:wp14="http://schemas.microsoft.com/office/word/2010/wordprocessingDrawing" xmlns:wp="http://schemas.openxmlformats.org/drawingml/2006/wordprocessingDrawing" xmlns:w10="urn:schemas-microsoft-com:office:word" xmlns:w="http://schemas.openxmlformats.org/wordprocessingml/2006/main" xmlns:w14="http://schemas.microsoft.com/office/word/2010/wordml" xmlns:w15="http://schemas.microsoft.com/office/word/2012/wordml" xmlns:w16cex="http://schemas.microsoft.com/office/word/2018/wordml/cex" xmlns:w16cid="http://schemas.microsoft.com/office/word/2016/wordml/cid" xmlns:w16="http://schemas.microsoft.com/office/word/2018/wordml" xmlns:w16sdtdh="http://schemas.microsoft.com/office/word/2020/wordml/sdtdatahash" xmlns:w16se="http://schemas.microsoft.com/office/word/2015/wordml/symex" xmlns:wpg="http://schemas.microsoft.com/office/word/2010/wordprocessingGroup" xmlns:wpi="http://schemas.microsoft.com/office/word/2010/wordprocessingInk" xmlns:wne="http://schemas.microsoft.com/office/word/2006/wordml" xmlns:wps="http://schemas.microsoft.com/office/word/2010/wordprocessingShape" mc:Ignorable="w14 w15 w16se w16cid w16 w16cex w16sdtdh wp14">
   <w:body>
     <w:p>
       <w:pPr>
         <w:pStyle w:val="Title"/>
-        <w:spacing w:lineRule="auto" w:line="240" w:before="240" w:after="240"/>
-        <w:contextualSpacing/>
-        <w:rPr/>
       </w:pPr>
       <w:r>
         <w:rPr>
@@ -16,18 +13,12 @@
         <w:t xml:space="preserve">АСКОУ </w:t>
       </w:r>
       <w:r>
-        <w:rPr/>
         <w:t>DWH</w:t>
       </w:r>
     </w:p>
     <w:p>
       <w:pPr>
         <w:pStyle w:val="Heading1"/>
-        <w:numPr>
-          <w:ilvl w:val="0"/>
-          <w:numId w:val="2"/>
-        </w:numPr>
-        <w:rPr/>
       </w:pPr>
       <w:r>
         <w:rPr>
@@ -36,13 +27,11 @@
         <w:t xml:space="preserve">Принципы хранения данных в </w:t>
       </w:r>
       <w:r>
-        <w:rPr/>
         <w:t>DWH</w:t>
       </w:r>
     </w:p>
     <w:p>
       <w:pPr>
-        <w:pStyle w:val="Normal"/>
         <w:rPr>
           <w:lang w:val="ru-RU"/>
         </w:rPr>
@@ -66,7 +55,6 @@
         </w:rPr>
       </w:pPr>
       <w:r>
-        <w:rPr/>
         <w:t>CORE – HR</w:t>
       </w:r>
     </w:p>
@@ -82,7 +70,6 @@
         </w:rPr>
       </w:pPr>
       <w:r>
-        <w:rPr/>
         <w:t>ASSETS – inventory</w:t>
       </w:r>
     </w:p>
@@ -98,7 +85,6 @@
         </w:rPr>
       </w:pPr>
       <w:r>
-        <w:rPr/>
         <w:t>MAINT – infrastructure</w:t>
       </w:r>
     </w:p>
@@ -114,7 +100,6 @@
         </w:rPr>
       </w:pPr>
       <w:r>
-        <w:rPr/>
         <w:t>TRACKING – tracking</w:t>
       </w:r>
     </w:p>
@@ -130,17 +115,17 @@
         </w:rPr>
       </w:pPr>
       <w:r>
-        <w:rPr/>
-        <w:t>IOT – iot</w:t>
-      </w:r>
+        <w:t xml:space="preserve">IOT – </w:t>
+      </w:r>
+      <w:proofErr w:type="spellStart"/>
+      <w:r>
+        <w:t>iot</w:t>
+      </w:r>
+      <w:proofErr w:type="spellEnd"/>
     </w:p>
     <w:p>
       <w:pPr>
         <w:pStyle w:val="Heading1"/>
-        <w:numPr>
-          <w:ilvl w:val="0"/>
-          <w:numId w:val="2"/>
-        </w:numPr>
         <w:rPr>
           <w:lang w:val="ru-RU"/>
         </w:rPr>
@@ -152,7 +137,6 @@
         <w:t xml:space="preserve">Типы сущностей для хранения в </w:t>
       </w:r>
       <w:r>
-        <w:rPr/>
         <w:t>DWH</w:t>
       </w:r>
     </w:p>
@@ -207,13 +191,7 @@
         <w:rPr>
           <w:lang w:val="ru-RU"/>
         </w:rPr>
-        <w:t>Измерения</w:t>
-      </w:r>
-      <w:r>
-        <w:rPr>
-          <w:lang w:val="ru-RU"/>
-        </w:rPr>
-        <w:t xml:space="preserve"> – описание фактов: единица измерения, валюта, дата документа.</w:t>
+        <w:t>Измерения – описание фактов: единица измерения, валюта, дата документа.</w:t>
       </w:r>
     </w:p>
     <w:p>
@@ -299,11 +277,6 @@
           <w:lang w:val="ru-RU"/>
         </w:rPr>
       </w:pPr>
-      <w:r>
-        <w:rPr>
-          <w:lang w:val="ru-RU"/>
-        </w:rPr>
-      </w:r>
     </w:p>
     <w:p>
       <w:pPr>
@@ -358,10 +331,11 @@
         </w:rPr>
         <w:t>Периодически изменяемые. В этих таблицах ведется специальная колонка «</w:t>
       </w:r>
-      <w:r>
-        <w:rPr/>
+      <w:proofErr w:type="spellStart"/>
+      <w:r>
         <w:t>ActiveFrom</w:t>
       </w:r>
+      <w:proofErr w:type="spellEnd"/>
       <w:r>
         <w:rPr>
           <w:lang w:val="ru-RU"/>
@@ -443,38 +417,21 @@
     </w:p>
     <w:p>
       <w:pPr>
-        <w:pStyle w:val="Normal"/>
-        <w:rPr>
-          <w:lang w:val="ru-RU"/>
-        </w:rPr>
-      </w:pPr>
-      <w:r>
-        <w:rPr>
-          <w:lang w:val="ru-RU"/>
-        </w:rPr>
-      </w:r>
+        <w:rPr>
+          <w:lang w:val="ru-RU"/>
+        </w:rPr>
+      </w:pPr>
     </w:p>
     <w:p>
       <w:pPr>
         <w:pStyle w:val="Heading1"/>
-        <w:numPr>
-          <w:ilvl w:val="0"/>
-          <w:numId w:val="2"/>
-        </w:numPr>
-        <w:rPr/>
-      </w:pPr>
-      <w:r>
-        <w:rPr/>
-        <w:t xml:space="preserve">DB </w:t>
-      </w:r>
-      <w:r>
-        <w:rPr/>
-        <w:t>META</w:t>
-      </w:r>
-    </w:p>
-    <w:p>
-      <w:pPr>
-        <w:pStyle w:val="Normal"/>
+      </w:pPr>
+      <w:r>
+        <w:t>DB META</w:t>
+      </w:r>
+    </w:p>
+    <w:p>
+      <w:pPr>
         <w:rPr>
           <w:lang w:val="ru-RU"/>
         </w:rPr>
@@ -486,7 +443,6 @@
         <w:t xml:space="preserve">Здесь хранится информация по внутренним операциям </w:t>
       </w:r>
       <w:r>
-        <w:rPr/>
         <w:t>ETL</w:t>
       </w:r>
       <w:r>
@@ -503,7 +459,6 @@
           <w:ilvl w:val="1"/>
           <w:numId w:val="10"/>
         </w:numPr>
-        <w:rPr/>
       </w:pPr>
       <w:r>
         <w:rPr>
@@ -511,14 +466,14 @@
         </w:rPr>
         <w:t xml:space="preserve">Таблица </w:t>
       </w:r>
-      <w:r>
-        <w:rPr/>
-        <w:t>LastExportedRecords</w:t>
-      </w:r>
-    </w:p>
-    <w:p>
-      <w:pPr>
-        <w:pStyle w:val="Normal"/>
+      <w:proofErr w:type="spellStart"/>
+      <w:r>
+        <w:t>LastExpRecords</w:t>
+      </w:r>
+      <w:proofErr w:type="spellEnd"/>
+    </w:p>
+    <w:p>
+      <w:pPr>
         <w:rPr>
           <w:lang w:val="ru-RU"/>
         </w:rPr>
@@ -541,9 +496,22 @@
           <w:lang w:val="ru-RU"/>
         </w:rPr>
       </w:pPr>
-      <w:r>
-        <w:rPr/>
-        <w:t>Id – int serial.</w:t>
+      <w:proofErr w:type="spellStart"/>
+      <w:r>
+        <w:t>TableName</w:t>
+      </w:r>
+      <w:proofErr w:type="spellEnd"/>
+      <w:r>
+        <w:rPr>
+          <w:lang w:val="ru-RU"/>
+        </w:rPr>
+        <w:t xml:space="preserve"> – </w:t>
+      </w:r>
+      <w:r>
+        <w:t>text</w:t>
+      </w:r>
+      <w:r>
+        <w:t xml:space="preserve"> – primary key.</w:t>
       </w:r>
     </w:p>
     <w:p>
@@ -557,19 +525,13 @@
           <w:lang w:val="ru-RU"/>
         </w:rPr>
       </w:pPr>
-      <w:r>
-        <w:rPr/>
-        <w:t>TableName</w:t>
-      </w:r>
-      <w:r>
-        <w:rPr>
-          <w:lang w:val="ru-RU"/>
-        </w:rPr>
-        <w:t xml:space="preserve"> – </w:t>
-      </w:r>
-      <w:r>
-        <w:rPr/>
-        <w:t>text.</w:t>
+      <w:proofErr w:type="spellStart"/>
+      <w:r>
+        <w:t>LastTime</w:t>
+      </w:r>
+      <w:proofErr w:type="spellEnd"/>
+      <w:r>
+        <w:t xml:space="preserve"> – timestamp.</w:t>
       </w:r>
     </w:p>
     <w:p>
@@ -579,13 +541,14 @@
           <w:ilvl w:val="0"/>
           <w:numId w:val="7"/>
         </w:numPr>
-        <w:rPr>
-          <w:lang w:val="ru-RU"/>
-        </w:rPr>
-      </w:pPr>
-      <w:r>
-        <w:rPr/>
-        <w:t>LastExtractedTime – timestamp.</w:t>
+      </w:pPr>
+      <w:proofErr w:type="spellStart"/>
+      <w:r>
+        <w:t>LastIntId</w:t>
+      </w:r>
+      <w:proofErr w:type="spellEnd"/>
+      <w:r>
+        <w:t xml:space="preserve"> – int – last exported key if the export is by ids and id is of integer type.</w:t>
       </w:r>
     </w:p>
     <w:p>
@@ -595,32 +558,52 @@
           <w:ilvl w:val="0"/>
           <w:numId w:val="7"/>
         </w:numPr>
-        <w:rPr>
-          <w:lang w:val="ru-RU"/>
-        </w:rPr>
-      </w:pPr>
-      <w:r>
-        <w:rPr>
-          <w:lang w:val="ru-RU"/>
-        </w:rPr>
-      </w:r>
+      </w:pPr>
+      <w:proofErr w:type="spellStart"/>
+      <w:r>
+        <w:t>LastUuid</w:t>
+      </w:r>
+      <w:proofErr w:type="spellEnd"/>
+      <w:r>
+        <w:t xml:space="preserve"> – </w:t>
+      </w:r>
+      <w:proofErr w:type="spellStart"/>
+      <w:r>
+        <w:t>uuid</w:t>
+      </w:r>
+      <w:proofErr w:type="spellEnd"/>
+      <w:r>
+        <w:t xml:space="preserve"> - </w:t>
+      </w:r>
+      <w:proofErr w:type="spellStart"/>
+      <w:r>
+        <w:t>ast</w:t>
+      </w:r>
+      <w:proofErr w:type="spellEnd"/>
+      <w:r>
+        <w:t xml:space="preserve"> exported key if the export is by ids and id is of </w:t>
+      </w:r>
+      <w:proofErr w:type="spellStart"/>
+      <w:r>
+        <w:t>uuid</w:t>
+      </w:r>
+      <w:proofErr w:type="spellEnd"/>
+      <w:r>
+        <w:t xml:space="preserve"> type.</w:t>
+      </w:r>
+    </w:p>
+    <w:p>
+      <w:pPr>
+        <w:pStyle w:val="ListParagraph"/>
+      </w:pPr>
     </w:p>
     <w:p>
       <w:pPr>
         <w:pStyle w:val="Heading1"/>
-        <w:numPr>
-          <w:ilvl w:val="0"/>
-          <w:numId w:val="2"/>
-        </w:numPr>
-        <w:rPr/>
-      </w:pPr>
-      <w:r>
-        <w:rPr/>
-        <w:t xml:space="preserve">DB </w:t>
-      </w:r>
-      <w:r>
-        <w:rPr/>
-        <w:t>IoT</w:t>
+      </w:pPr>
+      <w:r>
+        <w:lastRenderedPageBreak/>
+        <w:t>DB IoT</w:t>
       </w:r>
     </w:p>
     <w:p>
@@ -630,7 +613,6 @@
           <w:ilvl w:val="1"/>
           <w:numId w:val="11"/>
         </w:numPr>
-        <w:rPr/>
       </w:pPr>
       <w:r>
         <w:rPr>
@@ -638,34 +620,26 @@
         </w:rPr>
         <w:t xml:space="preserve">Таблица </w:t>
       </w:r>
-      <w:r>
-        <w:rPr>
-          <w:lang w:val="en-US"/>
-        </w:rPr>
-        <w:t>IOT.</w:t>
-      </w:r>
-      <w:r>
-        <w:rPr/>
-        <w:t>Controllers</w:t>
-      </w:r>
+      <w:proofErr w:type="spellStart"/>
+      <w:r>
+        <w:t>IOT.Controllers</w:t>
+      </w:r>
+      <w:proofErr w:type="spellEnd"/>
     </w:p>
     <w:p>
       <w:pPr>
         <w:pStyle w:val="Heading3"/>
-        <w:numPr>
-          <w:ilvl w:val="2"/>
-          <w:numId w:val="2"/>
-        </w:numPr>
-        <w:rPr/>
-      </w:pPr>
-      <w:r>
-        <w:rPr/>
+        <w:rPr>
+          <w:rFonts w:hint="eastAsia"/>
+        </w:rPr>
+      </w:pPr>
+      <w:r>
         <w:t>Общее описание</w:t>
       </w:r>
     </w:p>
     <w:p>
       <w:pPr>
-        <w:pStyle w:val="TextBody"/>
+        <w:pStyle w:val="BodyText"/>
         <w:rPr>
           <w:lang w:val="ru-RU"/>
         </w:rPr>
@@ -679,33 +653,19 @@
     </w:p>
     <w:p>
       <w:pPr>
-        <w:pStyle w:val="Normal"/>
-        <w:rPr>
-          <w:lang w:val="ru-RU"/>
-        </w:rPr>
-      </w:pPr>
-      <w:r>
-        <w:rPr>
-          <w:lang w:val="ru-RU"/>
-        </w:rPr>
-        <w:t xml:space="preserve">Таблица </w:t>
-      </w:r>
-      <w:r>
-        <w:rPr>
-          <w:lang w:val="ru-RU"/>
-        </w:rPr>
-        <w:t>измерений</w:t>
-      </w:r>
-      <w:r>
-        <w:rPr>
-          <w:lang w:val="ru-RU"/>
-        </w:rPr>
-        <w:t>. Хранится последнее актуальное значение. Версионность не ведется.</w:t>
-      </w:r>
-    </w:p>
-    <w:p>
-      <w:pPr>
-        <w:pStyle w:val="Normal"/>
+        <w:rPr>
+          <w:lang w:val="ru-RU"/>
+        </w:rPr>
+      </w:pPr>
+      <w:r>
+        <w:rPr>
+          <w:lang w:val="ru-RU"/>
+        </w:rPr>
+        <w:t>Таблица измерений. Хранится последнее актуальное значение. Версионность не ведется.</w:t>
+      </w:r>
+    </w:p>
+    <w:p>
+      <w:pPr>
         <w:rPr>
           <w:lang w:val="ru-RU"/>
         </w:rPr>
@@ -729,7 +689,6 @@
         </w:rPr>
       </w:pPr>
       <w:r>
-        <w:rPr/>
         <w:t>Id – UUID</w:t>
       </w:r>
     </w:p>
@@ -745,7 +704,6 @@
         </w:rPr>
       </w:pPr>
       <w:r>
-        <w:rPr/>
         <w:t>Description – text / string</w:t>
       </w:r>
     </w:p>
@@ -760,9 +718,13 @@
           <w:lang w:val="ru-RU"/>
         </w:rPr>
       </w:pPr>
-      <w:r>
-        <w:rPr/>
-        <w:t>TypeDescription – text / string</w:t>
+      <w:proofErr w:type="spellStart"/>
+      <w:r>
+        <w:t>TypeDescription</w:t>
+      </w:r>
+      <w:proofErr w:type="spellEnd"/>
+      <w:r>
+        <w:t xml:space="preserve"> – text / string</w:t>
       </w:r>
     </w:p>
     <w:p>
@@ -776,29 +738,21 @@
           <w:lang w:val="ru-RU"/>
         </w:rPr>
       </w:pPr>
-      <w:r>
-        <w:rPr>
-          <w:lang w:val="ru-RU"/>
-        </w:rPr>
-      </w:r>
     </w:p>
     <w:p>
       <w:pPr>
         <w:pStyle w:val="Heading3"/>
-        <w:numPr>
-          <w:ilvl w:val="2"/>
-          <w:numId w:val="2"/>
-        </w:numPr>
-        <w:rPr/>
-      </w:pPr>
-      <w:r>
-        <w:rPr/>
+        <w:rPr>
+          <w:rFonts w:hint="eastAsia"/>
+        </w:rPr>
+      </w:pPr>
+      <w:r>
         <w:t>ETL</w:t>
       </w:r>
     </w:p>
     <w:p>
       <w:pPr>
-        <w:pStyle w:val="TextBody"/>
+        <w:pStyle w:val="BodyText"/>
         <w:rPr>
           <w:lang w:eastAsia="zh-CN" w:bidi="hi-IN"/>
         </w:rPr>
@@ -818,7 +772,7 @@
     </w:p>
     <w:p>
       <w:pPr>
-        <w:pStyle w:val="TextBody"/>
+        <w:pStyle w:val="BodyText"/>
         <w:rPr>
           <w:lang w:eastAsia="zh-CN" w:bidi="hi-IN"/>
         </w:rPr>
@@ -838,7 +792,7 @@
     </w:p>
     <w:p>
       <w:pPr>
-        <w:pStyle w:val="TextBody"/>
+        <w:pStyle w:val="BodyText"/>
         <w:rPr>
           <w:lang w:val="ru-RU" w:eastAsia="zh-CN" w:bidi="hi-IN"/>
         </w:rPr>
@@ -852,7 +806,7 @@
     </w:p>
     <w:p>
       <w:pPr>
-        <w:pStyle w:val="TextBody"/>
+        <w:pStyle w:val="BodyText"/>
         <w:numPr>
           <w:ilvl w:val="0"/>
           <w:numId w:val="8"/>
@@ -861,15 +815,10 @@
           <w:lang w:val="ru-RU" w:eastAsia="zh-CN" w:bidi="hi-IN"/>
         </w:rPr>
       </w:pPr>
-      <w:r>
-        <w:rPr>
-          <w:lang w:val="ru-RU" w:eastAsia="zh-CN" w:bidi="hi-IN"/>
-        </w:rPr>
-      </w:r>
-    </w:p>
-    <w:p>
-      <w:pPr>
-        <w:pStyle w:val="TextBody"/>
+    </w:p>
+    <w:p>
+      <w:pPr>
+        <w:pStyle w:val="BodyText"/>
         <w:numPr>
           <w:ilvl w:val="1"/>
           <w:numId w:val="8"/>
@@ -887,7 +836,7 @@
     </w:p>
     <w:p>
       <w:pPr>
-        <w:pStyle w:val="TextBody"/>
+        <w:pStyle w:val="BodyText"/>
         <w:numPr>
           <w:ilvl w:val="2"/>
           <w:numId w:val="8"/>
@@ -896,16 +845,26 @@
           <w:lang w:val="ru-RU" w:eastAsia="zh-CN" w:bidi="hi-IN"/>
         </w:rPr>
       </w:pPr>
-      <w:r>
-        <w:rPr>
-          <w:lang w:eastAsia="zh-CN" w:bidi="hi-IN"/>
-        </w:rPr>
-        <w:t xml:space="preserve">iot.Controllers </w:t>
-      </w:r>
-    </w:p>
-    <w:p>
-      <w:pPr>
-        <w:pStyle w:val="TextBody"/>
+      <w:proofErr w:type="spellStart"/>
+      <w:proofErr w:type="gramStart"/>
+      <w:r>
+        <w:rPr>
+          <w:lang w:eastAsia="zh-CN" w:bidi="hi-IN"/>
+        </w:rPr>
+        <w:t>iot.Controllers</w:t>
+      </w:r>
+      <w:proofErr w:type="spellEnd"/>
+      <w:proofErr w:type="gramEnd"/>
+      <w:r>
+        <w:rPr>
+          <w:lang w:eastAsia="zh-CN" w:bidi="hi-IN"/>
+        </w:rPr>
+        <w:t xml:space="preserve"> </w:t>
+      </w:r>
+    </w:p>
+    <w:p>
+      <w:pPr>
+        <w:pStyle w:val="BodyText"/>
         <w:numPr>
           <w:ilvl w:val="2"/>
           <w:numId w:val="8"/>
@@ -914,16 +873,26 @@
           <w:lang w:val="ru-RU" w:eastAsia="zh-CN" w:bidi="hi-IN"/>
         </w:rPr>
       </w:pPr>
-      <w:r>
-        <w:rPr>
-          <w:lang w:eastAsia="zh-CN" w:bidi="hi-IN"/>
-        </w:rPr>
-        <w:t>iot.ControllerTypes.</w:t>
-      </w:r>
-    </w:p>
-    <w:p>
-      <w:pPr>
-        <w:pStyle w:val="TextBody"/>
+      <w:proofErr w:type="spellStart"/>
+      <w:proofErr w:type="gramStart"/>
+      <w:r>
+        <w:rPr>
+          <w:lang w:eastAsia="zh-CN" w:bidi="hi-IN"/>
+        </w:rPr>
+        <w:t>iot.ControllerTypes</w:t>
+      </w:r>
+      <w:proofErr w:type="spellEnd"/>
+      <w:proofErr w:type="gramEnd"/>
+      <w:r>
+        <w:rPr>
+          <w:lang w:eastAsia="zh-CN" w:bidi="hi-IN"/>
+        </w:rPr>
+        <w:t>.</w:t>
+      </w:r>
+    </w:p>
+    <w:p>
+      <w:pPr>
+        <w:pStyle w:val="BodyText"/>
         <w:numPr>
           <w:ilvl w:val="1"/>
           <w:numId w:val="8"/>
@@ -938,6 +907,7 @@
         </w:rPr>
         <w:t xml:space="preserve">Выгружаются все записи, которые были обновлены после последнего времени выгрузки по таблице </w:t>
       </w:r>
+      <w:proofErr w:type="gramStart"/>
       <w:r>
         <w:rPr>
           <w:lang w:eastAsia="zh-CN" w:bidi="hi-IN"/>
@@ -948,12 +918,27 @@
         <w:rPr>
           <w:lang w:val="ru-RU" w:eastAsia="zh-CN" w:bidi="hi-IN"/>
         </w:rPr>
-        <w:t>.LastExportedRecords.</w:t>
-      </w:r>
-    </w:p>
-    <w:p>
-      <w:pPr>
-        <w:pStyle w:val="TextBody"/>
+        <w:t>.</w:t>
+      </w:r>
+      <w:proofErr w:type="spellStart"/>
+      <w:r>
+        <w:rPr>
+          <w:lang w:val="ru-RU" w:eastAsia="zh-CN" w:bidi="hi-IN"/>
+        </w:rPr>
+        <w:t>LastExportedRecords</w:t>
+      </w:r>
+      <w:proofErr w:type="spellEnd"/>
+      <w:proofErr w:type="gramEnd"/>
+      <w:r>
+        <w:rPr>
+          <w:lang w:val="ru-RU" w:eastAsia="zh-CN" w:bidi="hi-IN"/>
+        </w:rPr>
+        <w:t>.</w:t>
+      </w:r>
+    </w:p>
+    <w:p>
+      <w:pPr>
+        <w:pStyle w:val="BodyText"/>
         <w:numPr>
           <w:ilvl w:val="1"/>
           <w:numId w:val="8"/>
@@ -1008,12 +993,40 @@
         <w:rPr>
           <w:lang w:eastAsia="zh-CN" w:bidi="hi-IN"/>
         </w:rPr>
-        <w:t xml:space="preserve"> Controllers.ControllerTypeId = ControllerTypes.Id.</w:t>
-      </w:r>
-    </w:p>
-    <w:p>
-      <w:pPr>
-        <w:pStyle w:val="TextBody"/>
+        <w:t xml:space="preserve"> </w:t>
+      </w:r>
+      <w:proofErr w:type="spellStart"/>
+      <w:r>
+        <w:rPr>
+          <w:lang w:eastAsia="zh-CN" w:bidi="hi-IN"/>
+        </w:rPr>
+        <w:t>Controllers.ControllerTypeId</w:t>
+      </w:r>
+      <w:proofErr w:type="spellEnd"/>
+      <w:r>
+        <w:rPr>
+          <w:lang w:eastAsia="zh-CN" w:bidi="hi-IN"/>
+        </w:rPr>
+        <w:t xml:space="preserve"> = </w:t>
+      </w:r>
+      <w:proofErr w:type="spellStart"/>
+      <w:r>
+        <w:rPr>
+          <w:lang w:eastAsia="zh-CN" w:bidi="hi-IN"/>
+        </w:rPr>
+        <w:t>ControllerTypes.Id</w:t>
+      </w:r>
+      <w:proofErr w:type="spellEnd"/>
+      <w:r>
+        <w:rPr>
+          <w:lang w:eastAsia="zh-CN" w:bidi="hi-IN"/>
+        </w:rPr>
+        <w:t>.</w:t>
+      </w:r>
+    </w:p>
+    <w:p>
+      <w:pPr>
+        <w:pStyle w:val="BodyText"/>
         <w:numPr>
           <w:ilvl w:val="0"/>
           <w:numId w:val="8"/>
@@ -1041,8 +1054,15 @@
         </w:rPr>
       </w:pPr>
       <w:r>
-        <w:rPr/>
-        <w:t>Id = Controllers.Id.</w:t>
+        <w:t xml:space="preserve">Id = </w:t>
+      </w:r>
+      <w:proofErr w:type="spellStart"/>
+      <w:r>
+        <w:t>Controllers.Id</w:t>
+      </w:r>
+      <w:proofErr w:type="spellEnd"/>
+      <w:r>
+        <w:t>.</w:t>
       </w:r>
     </w:p>
     <w:p>
@@ -1057,8 +1077,15 @@
         </w:rPr>
       </w:pPr>
       <w:r>
-        <w:rPr/>
-        <w:t>Description = Controllers.Description.</w:t>
+        <w:t xml:space="preserve">Description = </w:t>
+      </w:r>
+      <w:proofErr w:type="spellStart"/>
+      <w:r>
+        <w:t>Controllers.Description</w:t>
+      </w:r>
+      <w:proofErr w:type="spellEnd"/>
+      <w:r>
+        <w:t>.</w:t>
       </w:r>
     </w:p>
     <w:p>
@@ -1072,37 +1099,43 @@
           <w:lang w:val="ru-RU"/>
         </w:rPr>
       </w:pPr>
-      <w:r>
-        <w:rPr/>
-        <w:t>TypeDescription = ControllerTypes.Description.</w:t>
+      <w:proofErr w:type="spellStart"/>
+      <w:r>
+        <w:t>TypeDescription</w:t>
+      </w:r>
+      <w:proofErr w:type="spellEnd"/>
+      <w:r>
+        <w:t xml:space="preserve"> = </w:t>
+      </w:r>
+      <w:proofErr w:type="spellStart"/>
+      <w:r>
+        <w:t>ControllerTypes.Description</w:t>
+      </w:r>
+      <w:proofErr w:type="spellEnd"/>
+      <w:r>
+        <w:t>.</w:t>
       </w:r>
     </w:p>
     <w:p>
       <w:pPr>
         <w:pStyle w:val="Heading2"/>
-        <w:keepNext w:val="true"/>
-        <w:keepLines/>
-        <w:numPr>
-          <w:ilvl w:val="1"/>
-          <w:numId w:val="1"/>
-        </w:numPr>
-        <w:spacing w:before="240" w:after="120"/>
-        <w:rPr/>
-      </w:pPr>
-      <w:r>
-        <w:rPr/>
-        <w:t xml:space="preserve">Таблица </w:t>
-      </w:r>
-      <w:r>
-        <w:rPr>
-          <w:lang w:val="en-US"/>
-        </w:rPr>
+      </w:pPr>
+      <w:proofErr w:type="spellStart"/>
+      <w:r>
+        <w:t>Таблица</w:t>
+      </w:r>
+      <w:proofErr w:type="spellEnd"/>
+      <w:r>
+        <w:t xml:space="preserve"> </w:t>
+      </w:r>
+      <w:proofErr w:type="spellStart"/>
+      <w:r>
         <w:t>IOT.IODevices</w:t>
       </w:r>
-    </w:p>
-    <w:p>
-      <w:pPr>
-        <w:pStyle w:val="Normal"/>
+      <w:proofErr w:type="spellEnd"/>
+    </w:p>
+    <w:p>
+      <w:pPr>
         <w:rPr>
           <w:lang w:val="ru-RU"/>
         </w:rPr>
@@ -1116,33 +1149,19 @@
     </w:p>
     <w:p>
       <w:pPr>
-        <w:pStyle w:val="Normal"/>
-        <w:rPr>
-          <w:lang w:val="ru-RU"/>
-        </w:rPr>
-      </w:pPr>
-      <w:r>
-        <w:rPr>
-          <w:lang w:val="ru-RU"/>
-        </w:rPr>
-        <w:t xml:space="preserve">Таблица </w:t>
-      </w:r>
-      <w:r>
-        <w:rPr>
-          <w:lang w:val="ru-RU"/>
-        </w:rPr>
-        <w:t>измерений</w:t>
-      </w:r>
-      <w:r>
-        <w:rPr>
-          <w:lang w:val="ru-RU"/>
-        </w:rPr>
-        <w:t>. Хранятся последние значения. Версионность не ведется.</w:t>
-      </w:r>
-    </w:p>
-    <w:p>
-      <w:pPr>
-        <w:pStyle w:val="Normal"/>
+        <w:rPr>
+          <w:lang w:val="ru-RU"/>
+        </w:rPr>
+      </w:pPr>
+      <w:r>
+        <w:rPr>
+          <w:lang w:val="ru-RU"/>
+        </w:rPr>
+        <w:t>Таблица измерений. Хранятся последние значения. Версионность не ведется.</w:t>
+      </w:r>
+    </w:p>
+    <w:p>
+      <w:pPr>
         <w:rPr>
           <w:lang w:val="ru-RU"/>
         </w:rPr>
@@ -1166,7 +1185,6 @@
         </w:rPr>
       </w:pPr>
       <w:r>
-        <w:rPr/>
         <w:t xml:space="preserve">Id – UUID – </w:t>
       </w:r>
       <w:r>
@@ -1188,7 +1206,6 @@
         </w:rPr>
       </w:pPr>
       <w:r>
-        <w:rPr/>
         <w:t>Description – text / string.</w:t>
       </w:r>
     </w:p>
@@ -1199,33 +1216,52 @@
           <w:ilvl w:val="0"/>
           <w:numId w:val="6"/>
         </w:numPr>
-        <w:rPr>
-          <w:lang w:val="en-US"/>
-        </w:rPr>
-      </w:pPr>
-      <w:r>
-        <w:rPr>
-          <w:lang w:val="en-US"/>
-        </w:rPr>
-        <w:t xml:space="preserve">ControllerId – </w:t>
-      </w:r>
-      <w:r>
-        <w:rPr>
-          <w:lang w:val="ru-RU"/>
-        </w:rPr>
-        <w:t xml:space="preserve">ссылка на таблицу </w:t>
-      </w:r>
-      <w:r>
-        <w:rPr>
-          <w:lang w:val="en-US"/>
-        </w:rPr>
+      </w:pPr>
+      <w:proofErr w:type="spellStart"/>
+      <w:r>
+        <w:t>ControllerId</w:t>
+      </w:r>
+      <w:proofErr w:type="spellEnd"/>
+      <w:r>
+        <w:t xml:space="preserve"> – </w:t>
+      </w:r>
+      <w:r>
+        <w:rPr>
+          <w:lang w:val="ru-RU"/>
+        </w:rPr>
+        <w:t>ссылка</w:t>
+      </w:r>
+      <w:r>
+        <w:t xml:space="preserve"> </w:t>
+      </w:r>
+      <w:r>
+        <w:rPr>
+          <w:lang w:val="ru-RU"/>
+        </w:rPr>
+        <w:t>на</w:t>
+      </w:r>
+      <w:r>
+        <w:t xml:space="preserve"> </w:t>
+      </w:r>
+      <w:r>
+        <w:rPr>
+          <w:lang w:val="ru-RU"/>
+        </w:rPr>
+        <w:t>таблицу</w:t>
+      </w:r>
+      <w:r>
+        <w:t xml:space="preserve"> </w:t>
+      </w:r>
+      <w:proofErr w:type="spellStart"/>
+      <w:r>
         <w:t>IOT.</w:t>
       </w:r>
       <w:r>
-        <w:rPr>
-          <w:lang w:val="ru-RU"/>
-        </w:rPr>
-        <w:t>Controllers.</w:t>
+        <w:t>Controllers</w:t>
+      </w:r>
+      <w:proofErr w:type="spellEnd"/>
+      <w:r>
+        <w:t>.</w:t>
       </w:r>
     </w:p>
     <w:p>
@@ -1239,9 +1275,13 @@
           <w:lang w:val="ru-RU"/>
         </w:rPr>
       </w:pPr>
-      <w:r>
-        <w:rPr/>
-        <w:t>TypeDescription – text / string.</w:t>
+      <w:proofErr w:type="spellStart"/>
+      <w:r>
+        <w:t>TypeDescription</w:t>
+      </w:r>
+      <w:proofErr w:type="spellEnd"/>
+      <w:r>
+        <w:t xml:space="preserve"> – text / string.</w:t>
       </w:r>
     </w:p>
     <w:p>
@@ -1251,14 +1291,8 @@
           <w:ilvl w:val="0"/>
           <w:numId w:val="6"/>
         </w:numPr>
-        <w:rPr>
-          <w:lang w:val="en-US"/>
-        </w:rPr>
-      </w:pPr>
-      <w:r>
-        <w:rPr>
-          <w:lang w:val="en-US"/>
-        </w:rPr>
+      </w:pPr>
+      <w:r>
         <w:t>Model – text / string.</w:t>
       </w:r>
     </w:p>
@@ -1269,34 +1303,30 @@
           <w:ilvl w:val="0"/>
           <w:numId w:val="6"/>
         </w:numPr>
-        <w:rPr>
-          <w:lang w:val="en-US"/>
-        </w:rPr>
-      </w:pPr>
-      <w:r>
-        <w:rPr>
-          <w:lang w:val="en-US"/>
-        </w:rPr>
-        <w:t>SerialNumber – text / string.</w:t>
+      </w:pPr>
+      <w:proofErr w:type="spellStart"/>
+      <w:r>
+        <w:t>SerialNumber</w:t>
+      </w:r>
+      <w:proofErr w:type="spellEnd"/>
+      <w:r>
+        <w:t xml:space="preserve"> – text / string.</w:t>
       </w:r>
     </w:p>
     <w:p>
       <w:pPr>
         <w:pStyle w:val="Heading3"/>
-        <w:numPr>
-          <w:ilvl w:val="2"/>
-          <w:numId w:val="2"/>
-        </w:numPr>
-        <w:rPr/>
-      </w:pPr>
-      <w:r>
-        <w:rPr/>
+        <w:rPr>
+          <w:rFonts w:hint="eastAsia"/>
+        </w:rPr>
+      </w:pPr>
+      <w:r>
         <w:t>ETL</w:t>
       </w:r>
     </w:p>
     <w:p>
       <w:pPr>
-        <w:pStyle w:val="TextBody"/>
+        <w:pStyle w:val="BodyText"/>
         <w:rPr>
           <w:lang w:eastAsia="zh-CN" w:bidi="hi-IN"/>
         </w:rPr>
@@ -1316,7 +1346,7 @@
     </w:p>
     <w:p>
       <w:pPr>
-        <w:pStyle w:val="TextBody"/>
+        <w:pStyle w:val="BodyText"/>
         <w:rPr>
           <w:lang w:eastAsia="zh-CN" w:bidi="hi-IN"/>
         </w:rPr>
@@ -1336,21 +1366,22 @@
     </w:p>
     <w:p>
       <w:pPr>
-        <w:pStyle w:val="TextBody"/>
-        <w:rPr>
-          <w:lang w:val="ru-RU" w:eastAsia="zh-CN" w:bidi="hi-IN"/>
-        </w:rPr>
-      </w:pPr>
-      <w:r>
-        <w:rPr>
-          <w:lang w:val="ru-RU" w:eastAsia="zh-CN" w:bidi="hi-IN"/>
-        </w:rPr>
+        <w:pStyle w:val="BodyText"/>
+        <w:rPr>
+          <w:lang w:val="ru-RU" w:eastAsia="zh-CN" w:bidi="hi-IN"/>
+        </w:rPr>
+      </w:pPr>
+      <w:r>
+        <w:rPr>
+          <w:lang w:val="ru-RU" w:eastAsia="zh-CN" w:bidi="hi-IN"/>
+        </w:rPr>
+        <w:lastRenderedPageBreak/>
         <w:t>Правила:</w:t>
       </w:r>
     </w:p>
     <w:p>
       <w:pPr>
-        <w:pStyle w:val="TextBody"/>
+        <w:pStyle w:val="BodyText"/>
         <w:numPr>
           <w:ilvl w:val="0"/>
           <w:numId w:val="8"/>
@@ -1359,15 +1390,10 @@
           <w:lang w:val="ru-RU" w:eastAsia="zh-CN" w:bidi="hi-IN"/>
         </w:rPr>
       </w:pPr>
-      <w:r>
-        <w:rPr>
-          <w:lang w:val="ru-RU" w:eastAsia="zh-CN" w:bidi="hi-IN"/>
-        </w:rPr>
-      </w:r>
-    </w:p>
-    <w:p>
-      <w:pPr>
-        <w:pStyle w:val="TextBody"/>
+    </w:p>
+    <w:p>
+      <w:pPr>
+        <w:pStyle w:val="BodyText"/>
         <w:numPr>
           <w:ilvl w:val="1"/>
           <w:numId w:val="8"/>
@@ -1384,7 +1410,7 @@
       </w:r>
       <w:r>
         <w:rPr>
-          <w:lang w:val="en-US" w:eastAsia="zh-CN" w:bidi="hi-IN"/>
+          <w:lang w:eastAsia="zh-CN" w:bidi="hi-IN"/>
         </w:rPr>
         <w:t>(</w:t>
       </w:r>
@@ -1396,7 +1422,7 @@
       </w:r>
       <w:r>
         <w:rPr>
-          <w:lang w:val="en-US" w:eastAsia="zh-CN" w:bidi="hi-IN"/>
+          <w:lang w:eastAsia="zh-CN" w:bidi="hi-IN"/>
         </w:rPr>
         <w:t>)</w:t>
       </w:r>
@@ -1409,7 +1435,7 @@
     </w:p>
     <w:p>
       <w:pPr>
-        <w:pStyle w:val="TextBody"/>
+        <w:pStyle w:val="BodyText"/>
         <w:numPr>
           <w:ilvl w:val="2"/>
           <w:numId w:val="8"/>
@@ -1418,16 +1444,26 @@
           <w:lang w:val="ru-RU" w:eastAsia="zh-CN" w:bidi="hi-IN"/>
         </w:rPr>
       </w:pPr>
-      <w:r>
-        <w:rPr>
-          <w:lang w:eastAsia="zh-CN" w:bidi="hi-IN"/>
-        </w:rPr>
-        <w:t xml:space="preserve">iot.Controllers </w:t>
-      </w:r>
-    </w:p>
-    <w:p>
-      <w:pPr>
-        <w:pStyle w:val="TextBody"/>
+      <w:proofErr w:type="spellStart"/>
+      <w:proofErr w:type="gramStart"/>
+      <w:r>
+        <w:rPr>
+          <w:lang w:eastAsia="zh-CN" w:bidi="hi-IN"/>
+        </w:rPr>
+        <w:t>iot.Controllers</w:t>
+      </w:r>
+      <w:proofErr w:type="spellEnd"/>
+      <w:proofErr w:type="gramEnd"/>
+      <w:r>
+        <w:rPr>
+          <w:lang w:eastAsia="zh-CN" w:bidi="hi-IN"/>
+        </w:rPr>
+        <w:t xml:space="preserve"> </w:t>
+      </w:r>
+    </w:p>
+    <w:p>
+      <w:pPr>
+        <w:pStyle w:val="BodyText"/>
         <w:numPr>
           <w:ilvl w:val="2"/>
           <w:numId w:val="8"/>
@@ -1436,22 +1472,20 @@
           <w:lang w:val="ru-RU" w:eastAsia="zh-CN" w:bidi="hi-IN"/>
         </w:rPr>
       </w:pPr>
-      <w:r>
-        <w:rPr>
-          <w:lang w:eastAsia="zh-CN" w:bidi="hi-IN"/>
-        </w:rPr>
-        <w:t>iot.</w:t>
-      </w:r>
-      <w:r>
-        <w:rPr>
-          <w:lang w:val="en-US" w:eastAsia="zh-CN" w:bidi="hi-IN"/>
-        </w:rPr>
-        <w:t>IODevices</w:t>
-      </w:r>
-    </w:p>
-    <w:p>
-      <w:pPr>
-        <w:pStyle w:val="TextBody"/>
+      <w:proofErr w:type="spellStart"/>
+      <w:proofErr w:type="gramStart"/>
+      <w:r>
+        <w:rPr>
+          <w:lang w:eastAsia="zh-CN" w:bidi="hi-IN"/>
+        </w:rPr>
+        <w:t>iot.IODevices</w:t>
+      </w:r>
+      <w:proofErr w:type="spellEnd"/>
+      <w:proofErr w:type="gramEnd"/>
+    </w:p>
+    <w:p>
+      <w:pPr>
+        <w:pStyle w:val="BodyText"/>
         <w:numPr>
           <w:ilvl w:val="1"/>
           <w:numId w:val="8"/>
@@ -1466,6 +1500,7 @@
         </w:rPr>
         <w:t xml:space="preserve">Выгружаются все записи, которые были обновлены после последнего времени выгрузки по таблице </w:t>
       </w:r>
+      <w:proofErr w:type="gramStart"/>
       <w:r>
         <w:rPr>
           <w:lang w:eastAsia="zh-CN" w:bidi="hi-IN"/>
@@ -1476,7 +1511,22 @@
         <w:rPr>
           <w:lang w:val="ru-RU" w:eastAsia="zh-CN" w:bidi="hi-IN"/>
         </w:rPr>
-        <w:t xml:space="preserve">.LastExportedRecords. </w:t>
+        <w:t>.</w:t>
+      </w:r>
+      <w:proofErr w:type="spellStart"/>
+      <w:r>
+        <w:rPr>
+          <w:lang w:val="ru-RU" w:eastAsia="zh-CN" w:bidi="hi-IN"/>
+        </w:rPr>
+        <w:t>LastExportedRecords</w:t>
+      </w:r>
+      <w:proofErr w:type="spellEnd"/>
+      <w:proofErr w:type="gramEnd"/>
+      <w:r>
+        <w:rPr>
+          <w:lang w:val="ru-RU" w:eastAsia="zh-CN" w:bidi="hi-IN"/>
+        </w:rPr>
+        <w:t xml:space="preserve">. </w:t>
       </w:r>
       <w:r>
         <w:rPr>
@@ -1488,7 +1538,7 @@
     </w:p>
     <w:p>
       <w:pPr>
-        <w:pStyle w:val="TextBody"/>
+        <w:pStyle w:val="BodyText"/>
         <w:numPr>
           <w:ilvl w:val="1"/>
           <w:numId w:val="8"/>
@@ -1543,48 +1593,40 @@
         <w:rPr>
           <w:lang w:eastAsia="zh-CN" w:bidi="hi-IN"/>
         </w:rPr>
-        <w:t xml:space="preserve"> Controllers.</w:t>
-      </w:r>
-      <w:r>
-        <w:rPr>
-          <w:lang w:val="en-US" w:eastAsia="zh-CN" w:bidi="hi-IN"/>
-        </w:rPr>
-        <w:t>Id</w:t>
-      </w:r>
+        <w:t xml:space="preserve"> </w:t>
+      </w:r>
+      <w:proofErr w:type="spellStart"/>
+      <w:r>
+        <w:rPr>
+          <w:lang w:eastAsia="zh-CN" w:bidi="hi-IN"/>
+        </w:rPr>
+        <w:t>Controllers.Id</w:t>
+      </w:r>
+      <w:proofErr w:type="spellEnd"/>
       <w:r>
         <w:rPr>
           <w:lang w:eastAsia="zh-CN" w:bidi="hi-IN"/>
         </w:rPr>
         <w:t xml:space="preserve"> = </w:t>
       </w:r>
-      <w:r>
-        <w:rPr>
-          <w:lang w:val="en-US" w:eastAsia="zh-CN" w:bidi="hi-IN"/>
-        </w:rPr>
-        <w:t>IODevices</w:t>
-      </w:r>
+      <w:proofErr w:type="spellStart"/>
+      <w:r>
+        <w:rPr>
+          <w:lang w:eastAsia="zh-CN" w:bidi="hi-IN"/>
+        </w:rPr>
+        <w:t>IODevices.ControllerId</w:t>
+      </w:r>
+      <w:proofErr w:type="spellEnd"/>
       <w:r>
         <w:rPr>
           <w:lang w:eastAsia="zh-CN" w:bidi="hi-IN"/>
         </w:rPr>
         <w:t>.</w:t>
       </w:r>
-      <w:r>
-        <w:rPr>
-          <w:lang w:val="en-US" w:eastAsia="zh-CN" w:bidi="hi-IN"/>
-        </w:rPr>
-        <w:t>ControllerId</w:t>
-      </w:r>
-      <w:r>
-        <w:rPr>
-          <w:lang w:eastAsia="zh-CN" w:bidi="hi-IN"/>
-        </w:rPr>
-        <w:t>.</w:t>
-      </w:r>
-    </w:p>
-    <w:p>
-      <w:pPr>
-        <w:pStyle w:val="TextBody"/>
+    </w:p>
+    <w:p>
+      <w:pPr>
+        <w:pStyle w:val="BodyText"/>
         <w:numPr>
           <w:ilvl w:val="0"/>
           <w:numId w:val="8"/>
@@ -1612,15 +1654,13 @@
         </w:rPr>
       </w:pPr>
       <w:r>
-        <w:rPr/>
         <w:t xml:space="preserve">Id – UUID – </w:t>
       </w:r>
-      <w:r>
-        <w:rPr>
-          <w:lang w:val="en-US"/>
-        </w:rPr>
+      <w:proofErr w:type="spellStart"/>
+      <w:r>
         <w:t>IODevices.Id</w:t>
       </w:r>
+      <w:proofErr w:type="spellEnd"/>
     </w:p>
     <w:p>
       <w:pPr>
@@ -1634,15 +1674,18 @@
         </w:rPr>
       </w:pPr>
       <w:r>
-        <w:rPr/>
-        <w:t xml:space="preserve">Description –  </w:t>
-      </w:r>
-      <w:r>
-        <w:rPr>
-          <w:lang w:val="en-US"/>
-        </w:rPr>
+        <w:t xml:space="preserve">Description </w:t>
+      </w:r>
+      <w:proofErr w:type="gramStart"/>
+      <w:r>
+        <w:t xml:space="preserve">–  </w:t>
+      </w:r>
+      <w:proofErr w:type="spellStart"/>
+      <w:r>
         <w:t>IODevices.Description</w:t>
       </w:r>
+      <w:proofErr w:type="spellEnd"/>
+      <w:proofErr w:type="gramEnd"/>
     </w:p>
     <w:p>
       <w:pPr>
@@ -1651,26 +1694,30 @@
           <w:ilvl w:val="1"/>
           <w:numId w:val="8"/>
         </w:numPr>
-        <w:rPr>
-          <w:lang w:val="en-US"/>
-        </w:rPr>
-      </w:pPr>
-      <w:r>
-        <w:rPr>
-          <w:lang w:val="en-US"/>
-        </w:rPr>
-        <w:t xml:space="preserve">ControllerId – </w:t>
-      </w:r>
-      <w:r>
-        <w:rPr>
-          <w:lang w:val="ru-RU"/>
-        </w:rPr>
-        <w:t>Controllers.</w:t>
-      </w:r>
-      <w:r>
-        <w:rPr>
-          <w:lang w:val="en-US"/>
-        </w:rPr>
+      </w:pPr>
+      <w:proofErr w:type="spellStart"/>
+      <w:r>
+        <w:t>ControllerId</w:t>
+      </w:r>
+      <w:proofErr w:type="spellEnd"/>
+      <w:r>
+        <w:t xml:space="preserve"> – </w:t>
+      </w:r>
+      <w:proofErr w:type="spellStart"/>
+      <w:r>
+        <w:rPr>
+          <w:lang w:val="ru-RU"/>
+        </w:rPr>
+        <w:t>Controllers</w:t>
+      </w:r>
+      <w:proofErr w:type="spellEnd"/>
+      <w:r>
+        <w:rPr>
+          <w:lang w:val="ru-RU"/>
+        </w:rPr>
+        <w:t>.</w:t>
+      </w:r>
+      <w:r>
         <w:t>Id</w:t>
       </w:r>
     </w:p>
@@ -1685,16 +1732,24 @@
           <w:lang w:val="ru-RU"/>
         </w:rPr>
       </w:pPr>
-      <w:r>
-        <w:rPr/>
-        <w:t xml:space="preserve">TypeDescription –  </w:t>
-      </w:r>
-      <w:r>
-        <w:rPr>
-          <w:lang w:val="en-US"/>
-        </w:rPr>
+      <w:proofErr w:type="spellStart"/>
+      <w:r>
+        <w:t>TypeDescription</w:t>
+      </w:r>
+      <w:proofErr w:type="spellEnd"/>
+      <w:r>
+        <w:t xml:space="preserve"> </w:t>
+      </w:r>
+      <w:proofErr w:type="gramStart"/>
+      <w:r>
+        <w:t xml:space="preserve">–  </w:t>
+      </w:r>
+      <w:proofErr w:type="spellStart"/>
+      <w:r>
         <w:t>IODevices.Type</w:t>
       </w:r>
+      <w:proofErr w:type="spellEnd"/>
+      <w:proofErr w:type="gramEnd"/>
     </w:p>
     <w:p>
       <w:pPr>
@@ -1703,22 +1758,20 @@
           <w:ilvl w:val="1"/>
           <w:numId w:val="8"/>
         </w:numPr>
-        <w:rPr>
-          <w:lang w:val="en-US"/>
-        </w:rPr>
-      </w:pPr>
-      <w:r>
-        <w:rPr>
-          <w:lang w:val="en-US"/>
-        </w:rPr>
-        <w:t xml:space="preserve">Model –  </w:t>
-      </w:r>
-      <w:r>
-        <w:rPr>
-          <w:lang w:val="en-US"/>
-        </w:rPr>
+      </w:pPr>
+      <w:r>
+        <w:t xml:space="preserve">Model </w:t>
+      </w:r>
+      <w:proofErr w:type="gramStart"/>
+      <w:r>
+        <w:t xml:space="preserve">–  </w:t>
+      </w:r>
+      <w:proofErr w:type="spellStart"/>
+      <w:r>
         <w:t>IODevices.Model</w:t>
       </w:r>
+      <w:proofErr w:type="spellEnd"/>
+      <w:proofErr w:type="gramEnd"/>
     </w:p>
     <w:p>
       <w:pPr>
@@ -1731,18 +1784,24 @@
           <w:lang w:val="ru-RU"/>
         </w:rPr>
       </w:pPr>
-      <w:r>
-        <w:rPr>
-          <w:lang w:val="en-US"/>
-        </w:rPr>
-        <w:t xml:space="preserve">SerialNumber –  </w:t>
-      </w:r>
-      <w:r>
-        <w:rPr>
-          <w:lang w:val="en-US"/>
-        </w:rPr>
+      <w:proofErr w:type="spellStart"/>
+      <w:r>
+        <w:t>SerialNumber</w:t>
+      </w:r>
+      <w:proofErr w:type="spellEnd"/>
+      <w:r>
+        <w:t xml:space="preserve"> </w:t>
+      </w:r>
+      <w:proofErr w:type="gramStart"/>
+      <w:r>
+        <w:t xml:space="preserve">–  </w:t>
+      </w:r>
+      <w:proofErr w:type="spellStart"/>
+      <w:r>
         <w:t>IODevices.SerialNumber</w:t>
       </w:r>
+      <w:proofErr w:type="spellEnd"/>
+      <w:proofErr w:type="gramEnd"/>
     </w:p>
     <w:p>
       <w:pPr>
@@ -1761,16 +1820,14 @@
         </w:rPr>
         <w:t xml:space="preserve">Таблица </w:t>
       </w:r>
-      <w:r>
-        <w:rPr>
-          <w:lang w:val="en-US"/>
-        </w:rPr>
+      <w:proofErr w:type="spellStart"/>
+      <w:r>
         <w:t>IODeviceReadings</w:t>
       </w:r>
-    </w:p>
-    <w:p>
-      <w:pPr>
-        <w:pStyle w:val="Normal"/>
+      <w:proofErr w:type="spellEnd"/>
+    </w:p>
+    <w:p>
+      <w:pPr>
         <w:rPr>
           <w:lang w:val="ru-RU"/>
         </w:rPr>
@@ -1784,45 +1841,19 @@
     </w:p>
     <w:p>
       <w:pPr>
-        <w:pStyle w:val="Normal"/>
-        <w:rPr>
-          <w:lang w:val="ru-RU"/>
-        </w:rPr>
-      </w:pPr>
-      <w:r>
-        <w:rPr>
-          <w:lang w:val="ru-RU"/>
-        </w:rPr>
-        <w:t xml:space="preserve">Таблица </w:t>
-      </w:r>
-      <w:r>
-        <w:rPr>
-          <w:lang w:val="ru-RU"/>
-        </w:rPr>
-        <w:t>фактов</w:t>
-      </w:r>
-      <w:r>
-        <w:rPr>
-          <w:lang w:val="ru-RU"/>
-        </w:rPr>
-        <w:t xml:space="preserve">. </w:t>
-      </w:r>
-      <w:r>
-        <w:rPr>
-          <w:lang w:val="ru-RU"/>
-        </w:rPr>
-        <w:t>Хранятся последние значения показаний датчиков</w:t>
-      </w:r>
-      <w:r>
-        <w:rPr>
-          <w:lang w:val="ru-RU"/>
-        </w:rPr>
-        <w:t>. Версионность не ведется.</w:t>
-      </w:r>
-    </w:p>
-    <w:p>
-      <w:pPr>
-        <w:pStyle w:val="Normal"/>
+        <w:rPr>
+          <w:lang w:val="ru-RU"/>
+        </w:rPr>
+      </w:pPr>
+      <w:r>
+        <w:rPr>
+          <w:lang w:val="ru-RU"/>
+        </w:rPr>
+        <w:t>Таблица фактов. Хранятся последние значения показаний датчиков. Версионность не ведется.</w:t>
+      </w:r>
+    </w:p>
+    <w:p>
+      <w:pPr>
         <w:rPr>
           <w:lang w:val="ru-RU"/>
         </w:rPr>
@@ -1841,28 +1872,40 @@
           <w:ilvl w:val="0"/>
           <w:numId w:val="15"/>
         </w:numPr>
-        <w:rPr>
-          <w:lang w:val="en-US"/>
-        </w:rPr>
-      </w:pPr>
-      <w:r>
-        <w:rPr>
-          <w:lang w:val="en-US"/>
-        </w:rPr>
-        <w:t xml:space="preserve">ControllerId – UUID – </w:t>
-      </w:r>
-      <w:r>
-        <w:rPr>
-          <w:lang w:val="ru-RU"/>
-        </w:rPr>
-        <w:t xml:space="preserve">ссылка на </w:t>
-      </w:r>
-      <w:r>
-        <w:rPr>
-          <w:lang w:val="en-US"/>
-        </w:rPr>
+      </w:pPr>
+      <w:proofErr w:type="spellStart"/>
+      <w:r>
+        <w:t>ControllerId</w:t>
+      </w:r>
+      <w:proofErr w:type="spellEnd"/>
+      <w:r>
+        <w:t xml:space="preserve"> – UUID – </w:t>
+      </w:r>
+      <w:r>
+        <w:rPr>
+          <w:lang w:val="ru-RU"/>
+        </w:rPr>
+        <w:t>ссылка</w:t>
+      </w:r>
+      <w:r>
+        <w:t xml:space="preserve"> </w:t>
+      </w:r>
+      <w:r>
+        <w:rPr>
+          <w:lang w:val="ru-RU"/>
+        </w:rPr>
+        <w:t>на</w:t>
+      </w:r>
+      <w:r>
+        <w:t xml:space="preserve"> </w:t>
+      </w:r>
+      <w:proofErr w:type="spellStart"/>
+      <w:proofErr w:type="gramStart"/>
+      <w:r>
         <w:t>IOT.Controllers.Id</w:t>
       </w:r>
+      <w:proofErr w:type="spellEnd"/>
+      <w:proofErr w:type="gramEnd"/>
     </w:p>
     <w:p>
       <w:pPr>
@@ -1871,28 +1914,40 @@
           <w:ilvl w:val="0"/>
           <w:numId w:val="6"/>
         </w:numPr>
-        <w:rPr>
-          <w:lang w:val="en-US"/>
-        </w:rPr>
-      </w:pPr>
-      <w:r>
-        <w:rPr>
-          <w:lang w:val="en-US"/>
-        </w:rPr>
-        <w:t xml:space="preserve">IODeviceId – UUID – </w:t>
-      </w:r>
-      <w:r>
-        <w:rPr>
-          <w:lang w:val="ru-RU"/>
-        </w:rPr>
-        <w:t xml:space="preserve">ссылка на </w:t>
-      </w:r>
-      <w:r>
-        <w:rPr>
-          <w:lang w:val="en-US"/>
-        </w:rPr>
+      </w:pPr>
+      <w:proofErr w:type="spellStart"/>
+      <w:r>
+        <w:t>IODeviceId</w:t>
+      </w:r>
+      <w:proofErr w:type="spellEnd"/>
+      <w:r>
+        <w:t xml:space="preserve"> – UUID – </w:t>
+      </w:r>
+      <w:r>
+        <w:rPr>
+          <w:lang w:val="ru-RU"/>
+        </w:rPr>
+        <w:t>ссылка</w:t>
+      </w:r>
+      <w:r>
+        <w:t xml:space="preserve"> </w:t>
+      </w:r>
+      <w:r>
+        <w:rPr>
+          <w:lang w:val="ru-RU"/>
+        </w:rPr>
+        <w:t>на</w:t>
+      </w:r>
+      <w:r>
+        <w:t xml:space="preserve"> </w:t>
+      </w:r>
+      <w:proofErr w:type="spellStart"/>
+      <w:proofErr w:type="gramStart"/>
+      <w:r>
         <w:t>IOT.IODevices.Id</w:t>
       </w:r>
+      <w:proofErr w:type="spellEnd"/>
+      <w:proofErr w:type="gramEnd"/>
     </w:p>
     <w:p>
       <w:pPr>
@@ -1901,15 +1956,14 @@
           <w:ilvl w:val="0"/>
           <w:numId w:val="6"/>
         </w:numPr>
-        <w:rPr>
-          <w:lang w:val="en-US"/>
-        </w:rPr>
-      </w:pPr>
-      <w:r>
-        <w:rPr>
-          <w:lang w:val="en-US"/>
-        </w:rPr>
-        <w:t xml:space="preserve">ReadingValue – double – </w:t>
+      </w:pPr>
+      <w:proofErr w:type="spellStart"/>
+      <w:r>
+        <w:t>ReadingValue</w:t>
+      </w:r>
+      <w:proofErr w:type="spellEnd"/>
+      <w:r>
+        <w:t xml:space="preserve"> – double – </w:t>
       </w:r>
       <w:r>
         <w:rPr>
@@ -1926,14 +1980,30 @@
           <w:numId w:val="6"/>
         </w:numPr>
         <w:rPr>
-          <w:lang w:val="en-US"/>
-        </w:rPr>
-      </w:pPr>
-      <w:r>
-        <w:rPr>
-          <w:lang w:val="en-US"/>
-        </w:rPr>
-        <w:t xml:space="preserve">ExtendedValue – jsonb – </w:t>
+          <w:lang w:val="ru-RU"/>
+        </w:rPr>
+      </w:pPr>
+      <w:proofErr w:type="spellStart"/>
+      <w:r>
+        <w:t>ExtendedValue</w:t>
+      </w:r>
+      <w:proofErr w:type="spellEnd"/>
+      <w:r>
+        <w:rPr>
+          <w:lang w:val="ru-RU"/>
+        </w:rPr>
+        <w:t xml:space="preserve"> – </w:t>
+      </w:r>
+      <w:proofErr w:type="spellStart"/>
+      <w:r>
+        <w:t>jsonb</w:t>
+      </w:r>
+      <w:proofErr w:type="spellEnd"/>
+      <w:r>
+        <w:rPr>
+          <w:lang w:val="ru-RU"/>
+        </w:rPr>
+        <w:t xml:space="preserve"> – </w:t>
       </w:r>
       <w:r>
         <w:rPr>
@@ -1950,14 +2020,26 @@
           <w:numId w:val="6"/>
         </w:numPr>
         <w:rPr>
-          <w:lang w:val="en-US"/>
-        </w:rPr>
-      </w:pPr>
-      <w:r>
-        <w:rPr>
-          <w:lang w:val="en-US"/>
-        </w:rPr>
-        <w:t xml:space="preserve">ValueTimestamp – timestamp – </w:t>
+          <w:lang w:val="ru-RU"/>
+        </w:rPr>
+      </w:pPr>
+      <w:r>
+        <w:t>ValueTimestamp</w:t>
+      </w:r>
+      <w:r>
+        <w:rPr>
+          <w:lang w:val="ru-RU"/>
+        </w:rPr>
+        <w:t xml:space="preserve"> – </w:t>
+      </w:r>
+      <w:r>
+        <w:t>timestamp</w:t>
+      </w:r>
+      <w:r>
+        <w:rPr>
+          <w:lang w:val="ru-RU"/>
+        </w:rPr>
+        <w:t xml:space="preserve"> – </w:t>
       </w:r>
       <w:r>
         <w:rPr>
@@ -1974,52 +2056,44 @@
           <w:numId w:val="6"/>
         </w:numPr>
         <w:rPr>
-          <w:lang w:val="en-US"/>
-        </w:rPr>
-      </w:pPr>
-      <w:r>
-        <w:rPr>
-          <w:lang w:val="en-US"/>
-        </w:rPr>
-      </w:r>
+          <w:lang w:val="ru-RU"/>
+        </w:rPr>
+      </w:pPr>
     </w:p>
     <w:p>
       <w:pPr>
         <w:pStyle w:val="Heading3"/>
-        <w:numPr>
-          <w:ilvl w:val="2"/>
-          <w:numId w:val="2"/>
-        </w:numPr>
-        <w:rPr/>
-      </w:pPr>
-      <w:r>
-        <w:rPr/>
+        <w:rPr>
+          <w:rFonts w:hint="eastAsia"/>
+        </w:rPr>
+      </w:pPr>
+      <w:r>
         <w:t>ETL</w:t>
       </w:r>
     </w:p>
     <w:p>
       <w:pPr>
         <w:pStyle w:val="Heading4"/>
-        <w:numPr>
-          <w:ilvl w:val="3"/>
-          <w:numId w:val="3"/>
-        </w:numPr>
-        <w:rPr/>
-      </w:pPr>
-      <w:r>
-        <w:rPr/>
-        <w:t xml:space="preserve">Таблица </w:t>
-      </w:r>
-      <w:r>
-        <w:rPr>
-          <w:lang w:val="en-US"/>
-        </w:rPr>
+      </w:pPr>
+      <w:proofErr w:type="spellStart"/>
+      <w:r>
+        <w:t>Таблица</w:t>
+      </w:r>
+      <w:proofErr w:type="spellEnd"/>
+      <w:r>
+        <w:t xml:space="preserve"> </w:t>
+      </w:r>
+      <w:proofErr w:type="spellStart"/>
+      <w:proofErr w:type="gramStart"/>
+      <w:r>
         <w:t>iot.MqttLogs</w:t>
       </w:r>
-    </w:p>
-    <w:p>
-      <w:pPr>
-        <w:pStyle w:val="TextBody"/>
+      <w:proofErr w:type="spellEnd"/>
+      <w:proofErr w:type="gramEnd"/>
+    </w:p>
+    <w:p>
+      <w:pPr>
+        <w:pStyle w:val="BodyText"/>
         <w:rPr>
           <w:lang w:eastAsia="zh-CN" w:bidi="hi-IN"/>
         </w:rPr>
@@ -2039,7 +2113,7 @@
     </w:p>
     <w:p>
       <w:pPr>
-        <w:pStyle w:val="TextBody"/>
+        <w:pStyle w:val="BodyText"/>
         <w:rPr>
           <w:lang w:eastAsia="zh-CN" w:bidi="hi-IN"/>
         </w:rPr>
@@ -2059,7 +2133,7 @@
     </w:p>
     <w:p>
       <w:pPr>
-        <w:pStyle w:val="TextBody"/>
+        <w:pStyle w:val="BodyText"/>
         <w:rPr>
           <w:lang w:val="ru-RU" w:eastAsia="zh-CN" w:bidi="hi-IN"/>
         </w:rPr>
@@ -2073,7 +2147,7 @@
     </w:p>
     <w:p>
       <w:pPr>
-        <w:pStyle w:val="TextBody"/>
+        <w:pStyle w:val="BodyText"/>
         <w:numPr>
           <w:ilvl w:val="0"/>
           <w:numId w:val="8"/>
@@ -2082,15 +2156,10 @@
           <w:lang w:val="ru-RU" w:eastAsia="zh-CN" w:bidi="hi-IN"/>
         </w:rPr>
       </w:pPr>
-      <w:r>
-        <w:rPr>
-          <w:lang w:val="ru-RU" w:eastAsia="zh-CN" w:bidi="hi-IN"/>
-        </w:rPr>
-      </w:r>
-    </w:p>
-    <w:p>
-      <w:pPr>
-        <w:pStyle w:val="TextBody"/>
+    </w:p>
+    <w:p>
+      <w:pPr>
+        <w:pStyle w:val="BodyText"/>
         <w:numPr>
           <w:ilvl w:val="1"/>
           <w:numId w:val="8"/>
@@ -2108,7 +2177,7 @@
     </w:p>
     <w:p>
       <w:pPr>
-        <w:pStyle w:val="TextBody"/>
+        <w:pStyle w:val="BodyText"/>
         <w:numPr>
           <w:ilvl w:val="2"/>
           <w:numId w:val="8"/>
@@ -2117,18 +2186,16 @@
           <w:lang w:val="ru-RU" w:eastAsia="zh-CN" w:bidi="hi-IN"/>
         </w:rPr>
       </w:pPr>
-      <w:r>
-        <w:rPr>
-          <w:lang w:eastAsia="zh-CN" w:bidi="hi-IN"/>
-        </w:rPr>
-        <w:t>iot.</w:t>
-      </w:r>
-      <w:r>
-        <w:rPr>
-          <w:lang w:val="en-US" w:eastAsia="zh-CN" w:bidi="hi-IN"/>
-        </w:rPr>
-        <w:t>MqttLogs</w:t>
-      </w:r>
+      <w:proofErr w:type="spellStart"/>
+      <w:proofErr w:type="gramStart"/>
+      <w:r>
+        <w:rPr>
+          <w:lang w:eastAsia="zh-CN" w:bidi="hi-IN"/>
+        </w:rPr>
+        <w:t>iot.MqttLogs</w:t>
+      </w:r>
+      <w:proofErr w:type="spellEnd"/>
+      <w:proofErr w:type="gramEnd"/>
       <w:r>
         <w:rPr>
           <w:lang w:eastAsia="zh-CN" w:bidi="hi-IN"/>
@@ -2138,7 +2205,7 @@
     </w:p>
     <w:p>
       <w:pPr>
-        <w:pStyle w:val="TextBody"/>
+        <w:pStyle w:val="BodyText"/>
         <w:numPr>
           <w:ilvl w:val="2"/>
           <w:numId w:val="8"/>
@@ -2147,22 +2214,20 @@
           <w:lang w:val="ru-RU" w:eastAsia="zh-CN" w:bidi="hi-IN"/>
         </w:rPr>
       </w:pPr>
-      <w:r>
-        <w:rPr>
-          <w:lang w:eastAsia="zh-CN" w:bidi="hi-IN"/>
-        </w:rPr>
-        <w:t>iot.</w:t>
-      </w:r>
-      <w:r>
-        <w:rPr>
-          <w:lang w:val="en-US" w:eastAsia="zh-CN" w:bidi="hi-IN"/>
-        </w:rPr>
-        <w:t>Controllers</w:t>
-      </w:r>
-    </w:p>
-    <w:p>
-      <w:pPr>
-        <w:pStyle w:val="TextBody"/>
+      <w:proofErr w:type="spellStart"/>
+      <w:proofErr w:type="gramStart"/>
+      <w:r>
+        <w:rPr>
+          <w:lang w:eastAsia="zh-CN" w:bidi="hi-IN"/>
+        </w:rPr>
+        <w:t>iot.Controllers</w:t>
+      </w:r>
+      <w:proofErr w:type="spellEnd"/>
+      <w:proofErr w:type="gramEnd"/>
+    </w:p>
+    <w:p>
+      <w:pPr>
+        <w:pStyle w:val="BodyText"/>
         <w:numPr>
           <w:ilvl w:val="1"/>
           <w:numId w:val="8"/>
@@ -2177,6 +2242,7 @@
         </w:rPr>
         <w:t xml:space="preserve">Выгружаются все записи, которые были обновлены после последнего времени выгрузки по таблице </w:t>
       </w:r>
+      <w:proofErr w:type="gramStart"/>
       <w:r>
         <w:rPr>
           <w:lang w:eastAsia="zh-CN" w:bidi="hi-IN"/>
@@ -2187,19 +2253,34 @@
         <w:rPr>
           <w:lang w:val="ru-RU" w:eastAsia="zh-CN" w:bidi="hi-IN"/>
         </w:rPr>
-        <w:t xml:space="preserve">.LastExportedRecords. </w:t>
-      </w:r>
-      <w:r>
-        <w:rPr>
-          <w:lang w:val="ru-RU" w:eastAsia="zh-CN" w:bidi="hi-IN"/>
-        </w:rPr>
-        <w:t xml:space="preserve">Значение для обновления — </w:t>
-      </w:r>
-      <w:r>
-        <w:rPr>
-          <w:lang w:val="en-US" w:eastAsia="zh-CN" w:bidi="hi-IN"/>
-        </w:rPr>
-        <w:t xml:space="preserve">ValueTimestamp </w:t>
+        <w:t>.</w:t>
+      </w:r>
+      <w:proofErr w:type="spellStart"/>
+      <w:r>
+        <w:rPr>
+          <w:lang w:val="ru-RU" w:eastAsia="zh-CN" w:bidi="hi-IN"/>
+        </w:rPr>
+        <w:t>LastExportedRecords</w:t>
+      </w:r>
+      <w:proofErr w:type="spellEnd"/>
+      <w:proofErr w:type="gramEnd"/>
+      <w:r>
+        <w:rPr>
+          <w:lang w:val="ru-RU" w:eastAsia="zh-CN" w:bidi="hi-IN"/>
+        </w:rPr>
+        <w:t xml:space="preserve">. Значение для обновления — </w:t>
+      </w:r>
+      <w:r>
+        <w:rPr>
+          <w:lang w:eastAsia="zh-CN" w:bidi="hi-IN"/>
+        </w:rPr>
+        <w:t>ValueTimestamp</w:t>
+      </w:r>
+      <w:r>
+        <w:rPr>
+          <w:lang w:val="ru-RU" w:eastAsia="zh-CN" w:bidi="hi-IN"/>
+        </w:rPr>
+        <w:t xml:space="preserve"> </w:t>
       </w:r>
       <w:r>
         <w:rPr>
@@ -2209,14 +2290,20 @@
       </w:r>
       <w:r>
         <w:rPr>
-          <w:lang w:val="en-US" w:eastAsia="zh-CN" w:bidi="hi-IN"/>
-        </w:rPr>
-        <w:t>Timestamp.</w:t>
-      </w:r>
-    </w:p>
-    <w:p>
-      <w:pPr>
-        <w:pStyle w:val="TextBody"/>
+          <w:lang w:eastAsia="zh-CN" w:bidi="hi-IN"/>
+        </w:rPr>
+        <w:t>Timestamp</w:t>
+      </w:r>
+      <w:r>
+        <w:rPr>
+          <w:lang w:val="ru-RU" w:eastAsia="zh-CN" w:bidi="hi-IN"/>
+        </w:rPr>
+        <w:t>.</w:t>
+      </w:r>
+    </w:p>
+    <w:p>
+      <w:pPr>
+        <w:pStyle w:val="BodyText"/>
         <w:numPr>
           <w:ilvl w:val="1"/>
           <w:numId w:val="8"/>
@@ -2271,18 +2358,34 @@
         <w:rPr>
           <w:lang w:eastAsia="zh-CN" w:bidi="hi-IN"/>
         </w:rPr>
-        <w:t xml:space="preserve"> Controllers.</w:t>
-      </w:r>
-      <w:r>
-        <w:rPr>
-          <w:lang w:val="en-US" w:eastAsia="zh-CN" w:bidi="hi-IN"/>
-        </w:rPr>
-        <w:t>MacAddress = MqttLogs.UserDefined</w:t>
-      </w:r>
-    </w:p>
-    <w:p>
-      <w:pPr>
-        <w:pStyle w:val="TextBody"/>
+        <w:t xml:space="preserve"> </w:t>
+      </w:r>
+      <w:proofErr w:type="spellStart"/>
+      <w:r>
+        <w:rPr>
+          <w:lang w:eastAsia="zh-CN" w:bidi="hi-IN"/>
+        </w:rPr>
+        <w:t>Controllers.MacAddress</w:t>
+      </w:r>
+      <w:proofErr w:type="spellEnd"/>
+      <w:r>
+        <w:rPr>
+          <w:lang w:eastAsia="zh-CN" w:bidi="hi-IN"/>
+        </w:rPr>
+        <w:t xml:space="preserve"> = </w:t>
+      </w:r>
+      <w:proofErr w:type="spellStart"/>
+      <w:r>
+        <w:rPr>
+          <w:lang w:eastAsia="zh-CN" w:bidi="hi-IN"/>
+        </w:rPr>
+        <w:t>MqttLogs.UserDefined</w:t>
+      </w:r>
+      <w:proofErr w:type="spellEnd"/>
+    </w:p>
+    <w:p>
+      <w:pPr>
+        <w:pStyle w:val="BodyText"/>
         <w:numPr>
           <w:ilvl w:val="0"/>
           <w:numId w:val="8"/>
@@ -2305,28 +2408,22 @@
           <w:ilvl w:val="1"/>
           <w:numId w:val="16"/>
         </w:numPr>
-        <w:rPr>
-          <w:lang w:val="en-US"/>
-        </w:rPr>
-      </w:pPr>
-      <w:r>
-        <w:rPr>
-          <w:lang w:val="en-US"/>
-        </w:rPr>
-        <w:t xml:space="preserve">ControllerId </w:t>
-      </w:r>
-      <w:r>
-        <w:rPr>
-          <w:lang w:val="en-US"/>
-        </w:rPr>
-        <w:t xml:space="preserve">= </w:t>
-      </w:r>
-      <w:r>
-        <w:rPr>
-          <w:lang w:val="en-US"/>
-        </w:rPr>
+      </w:pPr>
+      <w:proofErr w:type="spellStart"/>
+      <w:r>
+        <w:t>ControllerId</w:t>
+      </w:r>
+      <w:proofErr w:type="spellEnd"/>
+      <w:r>
+        <w:t xml:space="preserve"> = </w:t>
+      </w:r>
+      <w:proofErr w:type="spellStart"/>
+      <w:proofErr w:type="gramStart"/>
+      <w:r>
         <w:t>IOT.Controllers.Id</w:t>
       </w:r>
+      <w:proofErr w:type="spellEnd"/>
+      <w:proofErr w:type="gramEnd"/>
     </w:p>
     <w:p>
       <w:pPr>
@@ -2335,40 +2432,26 @@
           <w:ilvl w:val="1"/>
           <w:numId w:val="8"/>
         </w:numPr>
-        <w:rPr>
-          <w:lang w:val="en-US"/>
-        </w:rPr>
-      </w:pPr>
-      <w:r>
-        <w:rPr>
-          <w:lang w:val="en-US"/>
-        </w:rPr>
-        <w:t xml:space="preserve">IODeviceId </w:t>
-      </w:r>
-      <w:r>
-        <w:rPr>
-          <w:lang w:val="en-US"/>
-        </w:rPr>
-        <w:t>=</w:t>
-      </w:r>
-      <w:r>
-        <w:rPr>
-          <w:lang w:val="ru-RU"/>
-        </w:rPr>
-        <w:t xml:space="preserve"> </w:t>
-      </w:r>
-      <w:r>
-        <w:rPr>
-          <w:lang w:val="ru-RU"/>
-        </w:rPr>
-        <w:t>n</w:t>
-      </w:r>
-      <w:r>
-        <w:rPr>
-          <w:lang w:val="en-US"/>
-        </w:rPr>
+      </w:pPr>
+      <w:proofErr w:type="spellStart"/>
+      <w:r>
+        <w:t>IODeviceId</w:t>
+      </w:r>
+      <w:proofErr w:type="spellEnd"/>
+      <w:r>
+        <w:t xml:space="preserve"> =</w:t>
+      </w:r>
+      <w:r>
+        <w:rPr>
+          <w:lang w:val="ru-RU"/>
+        </w:rPr>
+        <w:t xml:space="preserve"> n</w:t>
+      </w:r>
+      <w:proofErr w:type="spellStart"/>
+      <w:r>
         <w:t>ull</w:t>
       </w:r>
+      <w:proofErr w:type="spellEnd"/>
     </w:p>
     <w:p>
       <w:pPr>
@@ -2377,22 +2460,26 @@
           <w:ilvl w:val="1"/>
           <w:numId w:val="8"/>
         </w:numPr>
-        <w:rPr>
-          <w:lang w:val="en-US"/>
-        </w:rPr>
-      </w:pPr>
-      <w:r>
-        <w:rPr>
-          <w:lang w:val="en-US"/>
-        </w:rPr>
-        <w:t xml:space="preserve">ReadingValue  </w:t>
-      </w:r>
-      <w:r>
-        <w:rPr>
-          <w:lang w:val="en-US"/>
-        </w:rPr>
-        <w:t>= MqttLogs.PeakRssi</w:t>
-      </w:r>
+      </w:pPr>
+      <w:proofErr w:type="spellStart"/>
+      <w:proofErr w:type="gramStart"/>
+      <w:r>
+        <w:lastRenderedPageBreak/>
+        <w:t>ReadingValue</w:t>
+      </w:r>
+      <w:proofErr w:type="spellEnd"/>
+      <w:r>
+        <w:t xml:space="preserve">  =</w:t>
+      </w:r>
+      <w:proofErr w:type="gramEnd"/>
+      <w:r>
+        <w:t xml:space="preserve"> </w:t>
+      </w:r>
+      <w:proofErr w:type="spellStart"/>
+      <w:r>
+        <w:t>MqttLogs.PeakRssi</w:t>
+      </w:r>
+      <w:proofErr w:type="spellEnd"/>
     </w:p>
     <w:p>
       <w:pPr>
@@ -2401,21 +2488,22 @@
           <w:ilvl w:val="1"/>
           <w:numId w:val="8"/>
         </w:numPr>
-        <w:rPr>
-          <w:lang w:val="en-US"/>
-        </w:rPr>
-      </w:pPr>
-      <w:r>
-        <w:rPr>
-          <w:lang w:val="en-US"/>
-        </w:rPr>
-        <w:t xml:space="preserve">ExtendedValue </w:t>
-      </w:r>
-      <w:r>
-        <w:rPr>
-          <w:lang w:val="en-US"/>
-        </w:rPr>
-        <w:t>= jsonb object:</w:t>
+      </w:pPr>
+      <w:proofErr w:type="spellStart"/>
+      <w:r>
+        <w:t>ExtendedValue</w:t>
+      </w:r>
+      <w:proofErr w:type="spellEnd"/>
+      <w:r>
+        <w:t xml:space="preserve"> = </w:t>
+      </w:r>
+      <w:proofErr w:type="spellStart"/>
+      <w:r>
+        <w:t>jsonb</w:t>
+      </w:r>
+      <w:proofErr w:type="spellEnd"/>
+      <w:r>
+        <w:t xml:space="preserve"> object:</w:t>
       </w:r>
     </w:p>
     <w:p>
@@ -2425,16 +2513,25 @@
           <w:ilvl w:val="2"/>
           <w:numId w:val="8"/>
         </w:numPr>
-        <w:rPr>
-          <w:lang w:val="en-US"/>
-        </w:rPr>
-      </w:pPr>
-      <w:r>
-        <w:rPr>
-          <w:lang w:val="en-US"/>
-        </w:rPr>
-        <w:t>TagId =  MqttLogs.IdHex</w:t>
-      </w:r>
+      </w:pPr>
+      <w:proofErr w:type="spellStart"/>
+      <w:r>
+        <w:t>TagId</w:t>
+      </w:r>
+      <w:proofErr w:type="spellEnd"/>
+      <w:r>
+        <w:t xml:space="preserve"> </w:t>
+      </w:r>
+      <w:proofErr w:type="gramStart"/>
+      <w:r>
+        <w:t xml:space="preserve">=  </w:t>
+      </w:r>
+      <w:proofErr w:type="spellStart"/>
+      <w:r>
+        <w:t>MqttLogs.IdHex</w:t>
+      </w:r>
+      <w:proofErr w:type="spellEnd"/>
+      <w:proofErr w:type="gramEnd"/>
     </w:p>
     <w:p>
       <w:pPr>
@@ -2443,16 +2540,25 @@
           <w:ilvl w:val="2"/>
           <w:numId w:val="8"/>
         </w:numPr>
-        <w:rPr>
-          <w:lang w:val="en-US"/>
-        </w:rPr>
-      </w:pPr>
-      <w:r>
-        <w:rPr>
-          <w:lang w:val="en-US"/>
-        </w:rPr>
-        <w:t>Rssi =  MqttLogs.PeakRssi</w:t>
-      </w:r>
+      </w:pPr>
+      <w:proofErr w:type="spellStart"/>
+      <w:r>
+        <w:t>Rssi</w:t>
+      </w:r>
+      <w:proofErr w:type="spellEnd"/>
+      <w:r>
+        <w:t xml:space="preserve"> </w:t>
+      </w:r>
+      <w:proofErr w:type="gramStart"/>
+      <w:r>
+        <w:t xml:space="preserve">=  </w:t>
+      </w:r>
+      <w:proofErr w:type="spellStart"/>
+      <w:r>
+        <w:t>MqttLogs.PeakRssi</w:t>
+      </w:r>
+      <w:proofErr w:type="spellEnd"/>
+      <w:proofErr w:type="gramEnd"/>
     </w:p>
     <w:p>
       <w:pPr>
@@ -2461,16 +2567,25 @@
           <w:ilvl w:val="2"/>
           <w:numId w:val="8"/>
         </w:numPr>
-        <w:rPr>
-          <w:lang w:val="en-US"/>
-        </w:rPr>
-      </w:pPr>
-      <w:r>
-        <w:rPr>
-          <w:lang w:val="en-US"/>
-        </w:rPr>
-        <w:t>ReadNumber =  MqttLogs.Reads</w:t>
-      </w:r>
+      </w:pPr>
+      <w:proofErr w:type="spellStart"/>
+      <w:r>
+        <w:t>ReadNumber</w:t>
+      </w:r>
+      <w:proofErr w:type="spellEnd"/>
+      <w:r>
+        <w:t xml:space="preserve"> </w:t>
+      </w:r>
+      <w:proofErr w:type="gramStart"/>
+      <w:r>
+        <w:t xml:space="preserve">=  </w:t>
+      </w:r>
+      <w:proofErr w:type="spellStart"/>
+      <w:r>
+        <w:t>MqttLogs.Reads</w:t>
+      </w:r>
+      <w:proofErr w:type="spellEnd"/>
+      <w:proofErr w:type="gramEnd"/>
     </w:p>
     <w:p>
       <w:pPr>
@@ -2484,10 +2599,11 @@
         </w:rPr>
       </w:pPr>
       <w:r>
-        <w:rPr>
-          <w:lang w:val="en-US"/>
-        </w:rPr>
-        <w:t xml:space="preserve">ValueTimestamp – </w:t>
+        <w:t xml:space="preserve">ValueTimestamp </w:t>
+      </w:r>
+      <w:proofErr w:type="gramStart"/>
+      <w:r>
+        <w:t xml:space="preserve">– </w:t>
       </w:r>
       <w:r>
         <w:rPr>
@@ -2495,415 +2611,42 @@
         </w:rPr>
         <w:t xml:space="preserve"> </w:t>
       </w:r>
-      <w:r>
-        <w:rPr>
-          <w:lang w:val="en-US"/>
-        </w:rPr>
+      <w:proofErr w:type="spellStart"/>
+      <w:r>
         <w:t>MqttLogs.Timestamp</w:t>
       </w:r>
-    </w:p>
-    <w:p>
-      <w:pPr>
-        <w:pStyle w:val="ListParagraph"/>
-        <w:rPr>
-          <w:lang w:val="ru-RU"/>
-        </w:rPr>
-      </w:pPr>
-      <w:r>
-        <w:rPr>
-          <w:lang w:val="en-US"/>
-        </w:rPr>
-      </w:r>
-    </w:p>
-    <w:p>
-      <w:pPr>
-        <w:pStyle w:val="Normal"/>
-        <w:widowControl/>
-        <w:bidi w:val="0"/>
-        <w:spacing w:lineRule="auto" w:line="259" w:before="0" w:after="160"/>
-        <w:jc w:val="left"/>
-        <w:rPr/>
-      </w:pPr>
-      <w:r>
-        <w:rPr/>
-      </w:r>
-    </w:p>
+      <w:proofErr w:type="spellEnd"/>
+      <w:proofErr w:type="gramEnd"/>
+    </w:p>
+    <w:p>
+      <w:pPr>
+        <w:pStyle w:val="ListParagraph"/>
+        <w:rPr>
+          <w:lang w:val="ru-RU"/>
+        </w:rPr>
+      </w:pPr>
+    </w:p>
+    <w:p/>
     <w:sectPr>
-      <w:type w:val="nextPage"/>
       <w:pgSz w:w="11906" w:h="16838"/>
-      <w:pgMar w:left="1134" w:right="567" w:gutter="0" w:header="0" w:top="567" w:footer="0" w:bottom="567"/>
-      <w:pgNumType w:fmt="decimal"/>
-      <w:formProt w:val="false"/>
-      <w:textDirection w:val="lrTb"/>
-      <w:docGrid w:type="default" w:linePitch="360" w:charSpace="4096"/>
+      <w:pgMar w:top="567" w:right="567" w:bottom="567" w:left="1134" w:header="0" w:footer="0" w:gutter="0"/>
+      <w:cols w:space="720"/>
+      <w:formProt w:val="0"/>
+      <w:docGrid w:linePitch="360" w:charSpace="4096"/>
     </w:sectPr>
   </w:body>
 </w:document>
 </file>
 
 <file path=word/numbering.xml><?xml version="1.0" encoding="utf-8"?>
-<w:numbering xmlns:w="http://schemas.openxmlformats.org/wordprocessingml/2006/main" xmlns:o="urn:schemas-microsoft-com:office:office" xmlns:r="http://schemas.openxmlformats.org/officeDocument/2006/relationships" xmlns:v="urn:schemas-microsoft-com:vml" xmlns:mc="http://schemas.openxmlformats.org/markup-compatibility/2006" xmlns:w14="http://schemas.microsoft.com/office/word/2010/wordml" mc:Ignorable="w14">
-  <w:abstractNum w:abstractNumId="1">
+<w:numbering xmlns:wpc="http://schemas.microsoft.com/office/word/2010/wordprocessingCanvas" xmlns:cx="http://schemas.microsoft.com/office/drawing/2014/chartex" xmlns:cx1="http://schemas.microsoft.com/office/drawing/2015/9/8/chartex" xmlns:cx2="http://schemas.microsoft.com/office/drawing/2015/10/21/chartex" xmlns:cx3="http://schemas.microsoft.com/office/drawing/2016/5/9/chartex" xmlns:cx4="http://schemas.microsoft.com/office/drawing/2016/5/10/chartex" xmlns:cx5="http://schemas.microsoft.com/office/drawing/2016/5/11/chartex" xmlns:cx6="http://schemas.microsoft.com/office/drawing/2016/5/12/chartex" xmlns:cx7="http://schemas.microsoft.com/office/drawing/2016/5/13/chartex" xmlns:cx8="http://schemas.microsoft.com/office/drawing/2016/5/14/chartex" xmlns:mc="http://schemas.openxmlformats.org/markup-compatibility/2006" xmlns:aink="http://schemas.microsoft.com/office/drawing/2016/ink" xmlns:am3d="http://schemas.microsoft.com/office/drawing/2017/model3d" xmlns:o="urn:schemas-microsoft-com:office:office" xmlns:oel="http://schemas.microsoft.com/office/2019/extlst" xmlns:r="http://schemas.openxmlformats.org/officeDocument/2006/relationships" xmlns:m="http://schemas.openxmlformats.org/officeDocument/2006/math" xmlns:v="urn:schemas-microsoft-com:vml" xmlns:wp14="http://schemas.microsoft.com/office/word/2010/wordprocessingDrawing" xmlns:wp="http://schemas.openxmlformats.org/drawingml/2006/wordprocessingDrawing" xmlns:w10="urn:schemas-microsoft-com:office:word" xmlns:w="http://schemas.openxmlformats.org/wordprocessingml/2006/main" xmlns:w14="http://schemas.microsoft.com/office/word/2010/wordml" xmlns:w15="http://schemas.microsoft.com/office/word/2012/wordml" xmlns:w16cex="http://schemas.microsoft.com/office/word/2018/wordml/cex" xmlns:w16cid="http://schemas.microsoft.com/office/word/2016/wordml/cid" xmlns:w16="http://schemas.microsoft.com/office/word/2018/wordml" xmlns:w16sdtdh="http://schemas.microsoft.com/office/word/2020/wordml/sdtdatahash" xmlns:w16se="http://schemas.microsoft.com/office/word/2015/wordml/symex" xmlns:wpg="http://schemas.microsoft.com/office/word/2010/wordprocessingGroup" xmlns:wpi="http://schemas.microsoft.com/office/word/2010/wordprocessingInk" xmlns:wne="http://schemas.microsoft.com/office/word/2006/wordml" xmlns:wps="http://schemas.microsoft.com/office/word/2010/wordprocessingShape" mc:Ignorable="w14 w15 w16se w16cid w16 w16cex w16sdtdh wp14">
+  <w:abstractNum w:abstractNumId="0" w15:restartNumberingAfterBreak="0">
+    <w:nsid w:val="34AF6557"/>
+    <w:multiLevelType w:val="multilevel"/>
+    <w:tmpl w:val="1102B804"/>
     <w:lvl w:ilvl="0">
       <w:start w:val="1"/>
       <w:numFmt w:val="decimal"/>
-      <w:lvlText w:val=" %1 "/>
-      <w:lvlJc w:val="left"/>
-      <w:pPr>
-        <w:tabs>
-          <w:tab w:val="num" w:pos="0"/>
-        </w:tabs>
-        <w:ind w:left="0" w:hanging="0"/>
-      </w:pPr>
-      <w:rPr/>
-    </w:lvl>
-    <w:lvl w:ilvl="1">
-      <w:start w:val="1"/>
-      <w:numFmt w:val="decimal"/>
-      <w:lvlText w:val=" %1.%2 "/>
-      <w:lvlJc w:val="left"/>
-      <w:pPr>
-        <w:tabs>
-          <w:tab w:val="num" w:pos="0"/>
-        </w:tabs>
-        <w:ind w:left="0" w:hanging="0"/>
-      </w:pPr>
-      <w:rPr/>
-    </w:lvl>
-    <w:lvl w:ilvl="2">
-      <w:start w:val="1"/>
-      <w:numFmt w:val="decimal"/>
-      <w:lvlText w:val=" %1.%2.%3 "/>
-      <w:lvlJc w:val="left"/>
-      <w:pPr>
-        <w:tabs>
-          <w:tab w:val="num" w:pos="0"/>
-        </w:tabs>
-        <w:ind w:left="0" w:hanging="0"/>
-      </w:pPr>
-      <w:rPr/>
-    </w:lvl>
-    <w:lvl w:ilvl="3">
-      <w:start w:val="1"/>
-      <w:numFmt w:val="decimal"/>
-      <w:lvlText w:val=" %1.%2.%3.%4 "/>
-      <w:lvlJc w:val="left"/>
-      <w:pPr>
-        <w:tabs>
-          <w:tab w:val="num" w:pos="0"/>
-        </w:tabs>
-        <w:ind w:left="0" w:hanging="0"/>
-      </w:pPr>
-      <w:rPr/>
-    </w:lvl>
-    <w:lvl w:ilvl="4">
-      <w:start w:val="1"/>
-      <w:numFmt w:val="decimal"/>
-      <w:lvlText w:val=" %1.%2.%3.%4.%5 "/>
-      <w:lvlJc w:val="left"/>
-      <w:pPr>
-        <w:tabs>
-          <w:tab w:val="num" w:pos="0"/>
-        </w:tabs>
-        <w:ind w:left="0" w:hanging="0"/>
-      </w:pPr>
-      <w:rPr/>
-    </w:lvl>
-    <w:lvl w:ilvl="5">
-      <w:start w:val="1"/>
-      <w:numFmt w:val="decimal"/>
-      <w:lvlText w:val=" %1.%2.%3.%4.%5.%6 "/>
-      <w:lvlJc w:val="left"/>
-      <w:pPr>
-        <w:tabs>
-          <w:tab w:val="num" w:pos="0"/>
-        </w:tabs>
-        <w:ind w:left="0" w:hanging="0"/>
-      </w:pPr>
-      <w:rPr/>
-    </w:lvl>
-    <w:lvl w:ilvl="6">
-      <w:start w:val="1"/>
-      <w:numFmt w:val="decimal"/>
-      <w:lvlText w:val=" %1.%2.%3.%4.%5.%6.%7 "/>
-      <w:lvlJc w:val="left"/>
-      <w:pPr>
-        <w:tabs>
-          <w:tab w:val="num" w:pos="0"/>
-        </w:tabs>
-        <w:ind w:left="0" w:hanging="0"/>
-      </w:pPr>
-      <w:rPr/>
-    </w:lvl>
-    <w:lvl w:ilvl="7">
-      <w:start w:val="1"/>
-      <w:numFmt w:val="decimal"/>
-      <w:lvlText w:val=" %1.%2.%3.%4.%5.%6.%7.%8 "/>
-      <w:lvlJc w:val="left"/>
-      <w:pPr>
-        <w:tabs>
-          <w:tab w:val="num" w:pos="0"/>
-        </w:tabs>
-        <w:ind w:left="0" w:hanging="0"/>
-      </w:pPr>
-      <w:rPr/>
-    </w:lvl>
-    <w:lvl w:ilvl="8">
-      <w:start w:val="1"/>
-      <w:numFmt w:val="decimal"/>
-      <w:lvlText w:val=" %1.%2.%3.%4.%5.%6.%7.%8.%9 "/>
-      <w:lvlJc w:val="left"/>
-      <w:pPr>
-        <w:tabs>
-          <w:tab w:val="num" w:pos="0"/>
-        </w:tabs>
-        <w:ind w:left="0" w:hanging="0"/>
-      </w:pPr>
-      <w:rPr/>
-    </w:lvl>
-  </w:abstractNum>
-  <w:abstractNum w:abstractNumId="2">
-    <w:lvl w:ilvl="0">
-      <w:start w:val="1"/>
-      <w:numFmt w:val="decimal"/>
-      <w:lvlText w:val=" %1 "/>
-      <w:lvlJc w:val="left"/>
-      <w:pPr>
-        <w:tabs>
-          <w:tab w:val="num" w:pos="0"/>
-        </w:tabs>
-        <w:ind w:left="0" w:hanging="0"/>
-      </w:pPr>
-      <w:rPr/>
-    </w:lvl>
-    <w:lvl w:ilvl="1">
-      <w:start w:val="1"/>
-      <w:numFmt w:val="decimal"/>
-      <w:lvlText w:val=" %1.%2 "/>
-      <w:lvlJc w:val="left"/>
-      <w:pPr>
-        <w:tabs>
-          <w:tab w:val="num" w:pos="0"/>
-        </w:tabs>
-        <w:ind w:left="0" w:hanging="0"/>
-      </w:pPr>
-      <w:rPr/>
-    </w:lvl>
-    <w:lvl w:ilvl="2">
-      <w:start w:val="1"/>
-      <w:numFmt w:val="decimal"/>
-      <w:lvlText w:val=" %1.%2.%3 "/>
-      <w:lvlJc w:val="left"/>
-      <w:pPr>
-        <w:tabs>
-          <w:tab w:val="num" w:pos="0"/>
-        </w:tabs>
-        <w:ind w:left="0" w:hanging="0"/>
-      </w:pPr>
-      <w:rPr/>
-    </w:lvl>
-    <w:lvl w:ilvl="3">
-      <w:start w:val="1"/>
-      <w:numFmt w:val="decimal"/>
-      <w:lvlText w:val=" %1.%2.%3.%4 "/>
-      <w:lvlJc w:val="left"/>
-      <w:pPr>
-        <w:tabs>
-          <w:tab w:val="num" w:pos="0"/>
-        </w:tabs>
-        <w:ind w:left="0" w:hanging="0"/>
-      </w:pPr>
-      <w:rPr/>
-    </w:lvl>
-    <w:lvl w:ilvl="4">
-      <w:start w:val="1"/>
-      <w:numFmt w:val="decimal"/>
-      <w:lvlText w:val=" %1.%2.%3.%4.%5 "/>
-      <w:lvlJc w:val="left"/>
-      <w:pPr>
-        <w:tabs>
-          <w:tab w:val="num" w:pos="0"/>
-        </w:tabs>
-        <w:ind w:left="0" w:hanging="0"/>
-      </w:pPr>
-      <w:rPr/>
-    </w:lvl>
-    <w:lvl w:ilvl="5">
-      <w:start w:val="1"/>
-      <w:numFmt w:val="decimal"/>
-      <w:lvlText w:val=" %1.%2.%3.%4.%5.%6 "/>
-      <w:lvlJc w:val="left"/>
-      <w:pPr>
-        <w:tabs>
-          <w:tab w:val="num" w:pos="0"/>
-        </w:tabs>
-        <w:ind w:left="0" w:hanging="0"/>
-      </w:pPr>
-      <w:rPr/>
-    </w:lvl>
-    <w:lvl w:ilvl="6">
-      <w:start w:val="1"/>
-      <w:numFmt w:val="decimal"/>
-      <w:lvlText w:val=" %1.%2.%3.%4.%5.%6.%7 "/>
-      <w:lvlJc w:val="left"/>
-      <w:pPr>
-        <w:tabs>
-          <w:tab w:val="num" w:pos="0"/>
-        </w:tabs>
-        <w:ind w:left="0" w:hanging="0"/>
-      </w:pPr>
-      <w:rPr/>
-    </w:lvl>
-    <w:lvl w:ilvl="7">
-      <w:start w:val="1"/>
-      <w:numFmt w:val="decimal"/>
-      <w:lvlText w:val=" %1.%2.%3.%4.%5.%6.%7.%8 "/>
-      <w:lvlJc w:val="left"/>
-      <w:pPr>
-        <w:tabs>
-          <w:tab w:val="num" w:pos="0"/>
-        </w:tabs>
-        <w:ind w:left="0" w:hanging="0"/>
-      </w:pPr>
-      <w:rPr/>
-    </w:lvl>
-    <w:lvl w:ilvl="8">
-      <w:start w:val="1"/>
-      <w:numFmt w:val="decimal"/>
-      <w:lvlText w:val=" %1.%2.%3.%4.%5.%6.%7.%8.%9 "/>
-      <w:lvlJc w:val="left"/>
-      <w:pPr>
-        <w:tabs>
-          <w:tab w:val="num" w:pos="0"/>
-        </w:tabs>
-        <w:ind w:left="0" w:hanging="0"/>
-      </w:pPr>
-      <w:rPr/>
-    </w:lvl>
-  </w:abstractNum>
-  <w:abstractNum w:abstractNumId="3">
-    <w:lvl w:ilvl="0">
-      <w:start w:val="1"/>
-      <w:numFmt w:val="decimal"/>
-      <w:lvlText w:val="%1"/>
-      <w:lvlJc w:val="left"/>
-      <w:pPr>
-        <w:tabs>
-          <w:tab w:val="num" w:pos="0"/>
-        </w:tabs>
-        <w:ind w:left="432" w:hanging="432"/>
-      </w:pPr>
-      <w:rPr/>
-    </w:lvl>
-    <w:lvl w:ilvl="1">
-      <w:start w:val="1"/>
-      <w:numFmt w:val="decimal"/>
-      <w:lvlText w:val="%1.%2"/>
-      <w:lvlJc w:val="left"/>
-      <w:pPr>
-        <w:tabs>
-          <w:tab w:val="num" w:pos="0"/>
-        </w:tabs>
-        <w:ind w:left="576" w:hanging="576"/>
-      </w:pPr>
-      <w:rPr/>
-    </w:lvl>
-    <w:lvl w:ilvl="2">
-      <w:start w:val="1"/>
-      <w:numFmt w:val="decimal"/>
-      <w:lvlText w:val="%1.%2.%3"/>
-      <w:lvlJc w:val="left"/>
-      <w:pPr>
-        <w:tabs>
-          <w:tab w:val="num" w:pos="0"/>
-        </w:tabs>
-        <w:ind w:left="720" w:hanging="720"/>
-      </w:pPr>
-      <w:rPr/>
-    </w:lvl>
-    <w:lvl w:ilvl="3">
-      <w:start w:val="1"/>
-      <w:numFmt w:val="decimal"/>
-      <w:lvlText w:val="%1.%2.%3.%4"/>
-      <w:lvlJc w:val="left"/>
-      <w:pPr>
-        <w:tabs>
-          <w:tab w:val="num" w:pos="0"/>
-        </w:tabs>
-        <w:ind w:left="864" w:hanging="864"/>
-      </w:pPr>
-      <w:rPr/>
-    </w:lvl>
-    <w:lvl w:ilvl="4">
-      <w:start w:val="1"/>
-      <w:numFmt w:val="decimal"/>
-      <w:lvlText w:val="%1.%2.%3.%4.%5"/>
-      <w:lvlJc w:val="left"/>
-      <w:pPr>
-        <w:tabs>
-          <w:tab w:val="num" w:pos="0"/>
-        </w:tabs>
-        <w:ind w:left="1008" w:hanging="1008"/>
-      </w:pPr>
-      <w:rPr/>
-    </w:lvl>
-    <w:lvl w:ilvl="5">
-      <w:start w:val="1"/>
-      <w:numFmt w:val="decimal"/>
-      <w:lvlText w:val="%1.%2.%3.%4.%5.%6"/>
-      <w:lvlJc w:val="left"/>
-      <w:pPr>
-        <w:tabs>
-          <w:tab w:val="num" w:pos="0"/>
-        </w:tabs>
-        <w:ind w:left="1152" w:hanging="1152"/>
-      </w:pPr>
-      <w:rPr/>
-    </w:lvl>
-    <w:lvl w:ilvl="6">
-      <w:start w:val="1"/>
-      <w:numFmt w:val="decimal"/>
-      <w:lvlText w:val="%1.%2.%3.%4.%5.%6.%7"/>
-      <w:lvlJc w:val="left"/>
-      <w:pPr>
-        <w:tabs>
-          <w:tab w:val="num" w:pos="0"/>
-        </w:tabs>
-        <w:ind w:left="1296" w:hanging="1296"/>
-      </w:pPr>
-      <w:rPr/>
-    </w:lvl>
-    <w:lvl w:ilvl="7">
-      <w:start w:val="1"/>
-      <w:numFmt w:val="decimal"/>
-      <w:lvlText w:val="%1.%2.%3.%4.%5.%6.%7.%8"/>
-      <w:lvlJc w:val="left"/>
-      <w:pPr>
-        <w:tabs>
-          <w:tab w:val="num" w:pos="0"/>
-        </w:tabs>
-        <w:ind w:left="1440" w:hanging="1440"/>
-      </w:pPr>
-      <w:rPr/>
-    </w:lvl>
-    <w:lvl w:ilvl="8">
-      <w:start w:val="1"/>
-      <w:numFmt w:val="decimal"/>
-      <w:lvlText w:val="%1.%2.%3.%4.%5.%6.%7.%8.%9"/>
-      <w:lvlJc w:val="left"/>
-      <w:pPr>
-        <w:tabs>
-          <w:tab w:val="num" w:pos="0"/>
-        </w:tabs>
-        <w:ind w:left="1584" w:hanging="1584"/>
-      </w:pPr>
-      <w:rPr/>
-    </w:lvl>
-  </w:abstractNum>
-  <w:abstractNum w:abstractNumId="4">
-    <w:lvl w:ilvl="0">
-      <w:start w:val="1"/>
-      <w:numFmt w:val="decimal"/>
       <w:lvlText w:val="%1."/>
       <w:lvlJc w:val="left"/>
       <w:pPr>
@@ -2912,7 +2655,6 @@
         </w:tabs>
         <w:ind w:left="720" w:hanging="360"/>
       </w:pPr>
-      <w:rPr/>
     </w:lvl>
     <w:lvl w:ilvl="1">
       <w:start w:val="1"/>
@@ -2925,7 +2667,6 @@
         </w:tabs>
         <w:ind w:left="1440" w:hanging="360"/>
       </w:pPr>
-      <w:rPr/>
     </w:lvl>
     <w:lvl w:ilvl="2">
       <w:start w:val="1"/>
@@ -2938,7 +2679,6 @@
         </w:tabs>
         <w:ind w:left="2160" w:hanging="180"/>
       </w:pPr>
-      <w:rPr/>
     </w:lvl>
     <w:lvl w:ilvl="3">
       <w:start w:val="1"/>
@@ -2951,7 +2691,6 @@
         </w:tabs>
         <w:ind w:left="2880" w:hanging="360"/>
       </w:pPr>
-      <w:rPr/>
     </w:lvl>
     <w:lvl w:ilvl="4">
       <w:start w:val="1"/>
@@ -2964,7 +2703,6 @@
         </w:tabs>
         <w:ind w:left="3600" w:hanging="360"/>
       </w:pPr>
-      <w:rPr/>
     </w:lvl>
     <w:lvl w:ilvl="5">
       <w:start w:val="1"/>
@@ -2977,7 +2715,6 @@
         </w:tabs>
         <w:ind w:left="4320" w:hanging="180"/>
       </w:pPr>
-      <w:rPr/>
     </w:lvl>
     <w:lvl w:ilvl="6">
       <w:start w:val="1"/>
@@ -2990,7 +2727,6 @@
         </w:tabs>
         <w:ind w:left="5040" w:hanging="360"/>
       </w:pPr>
-      <w:rPr/>
     </w:lvl>
     <w:lvl w:ilvl="7">
       <w:start w:val="1"/>
@@ -3003,7 +2739,6 @@
         </w:tabs>
         <w:ind w:left="5760" w:hanging="360"/>
       </w:pPr>
-      <w:rPr/>
     </w:lvl>
     <w:lvl w:ilvl="8">
       <w:start w:val="1"/>
@@ -3016,13 +2751,129 @@
         </w:tabs>
         <w:ind w:left="6480" w:hanging="180"/>
       </w:pPr>
-      <w:rPr/>
     </w:lvl>
   </w:abstractNum>
-  <w:abstractNum w:abstractNumId="5">
+  <w:abstractNum w:abstractNumId="1" w15:restartNumberingAfterBreak="0">
+    <w:nsid w:val="37C00B03"/>
+    <w:multiLevelType w:val="multilevel"/>
+    <w:tmpl w:val="5AD0593A"/>
     <w:lvl w:ilvl="0">
       <w:start w:val="1"/>
       <w:numFmt w:val="decimal"/>
+      <w:lvlText w:val=" %1 "/>
+      <w:lvlJc w:val="left"/>
+      <w:pPr>
+        <w:tabs>
+          <w:tab w:val="num" w:pos="0"/>
+        </w:tabs>
+        <w:ind w:left="0" w:firstLine="0"/>
+      </w:pPr>
+    </w:lvl>
+    <w:lvl w:ilvl="1">
+      <w:start w:val="1"/>
+      <w:numFmt w:val="decimal"/>
+      <w:pStyle w:val="Heading2"/>
+      <w:lvlText w:val=" %1.%2 "/>
+      <w:lvlJc w:val="left"/>
+      <w:pPr>
+        <w:tabs>
+          <w:tab w:val="num" w:pos="0"/>
+        </w:tabs>
+        <w:ind w:left="0" w:firstLine="0"/>
+      </w:pPr>
+    </w:lvl>
+    <w:lvl w:ilvl="2">
+      <w:start w:val="1"/>
+      <w:numFmt w:val="decimal"/>
+      <w:lvlText w:val=" %1.%2.%3 "/>
+      <w:lvlJc w:val="left"/>
+      <w:pPr>
+        <w:tabs>
+          <w:tab w:val="num" w:pos="0"/>
+        </w:tabs>
+        <w:ind w:left="0" w:firstLine="0"/>
+      </w:pPr>
+    </w:lvl>
+    <w:lvl w:ilvl="3">
+      <w:start w:val="1"/>
+      <w:numFmt w:val="decimal"/>
+      <w:lvlText w:val=" %1.%2.%3.%4 "/>
+      <w:lvlJc w:val="left"/>
+      <w:pPr>
+        <w:tabs>
+          <w:tab w:val="num" w:pos="0"/>
+        </w:tabs>
+        <w:ind w:left="0" w:firstLine="0"/>
+      </w:pPr>
+    </w:lvl>
+    <w:lvl w:ilvl="4">
+      <w:start w:val="1"/>
+      <w:numFmt w:val="decimal"/>
+      <w:lvlText w:val=" %1.%2.%3.%4.%5 "/>
+      <w:lvlJc w:val="left"/>
+      <w:pPr>
+        <w:tabs>
+          <w:tab w:val="num" w:pos="0"/>
+        </w:tabs>
+        <w:ind w:left="0" w:firstLine="0"/>
+      </w:pPr>
+    </w:lvl>
+    <w:lvl w:ilvl="5">
+      <w:start w:val="1"/>
+      <w:numFmt w:val="decimal"/>
+      <w:lvlText w:val=" %1.%2.%3.%4.%5.%6 "/>
+      <w:lvlJc w:val="left"/>
+      <w:pPr>
+        <w:tabs>
+          <w:tab w:val="num" w:pos="0"/>
+        </w:tabs>
+        <w:ind w:left="0" w:firstLine="0"/>
+      </w:pPr>
+    </w:lvl>
+    <w:lvl w:ilvl="6">
+      <w:start w:val="1"/>
+      <w:numFmt w:val="decimal"/>
+      <w:lvlText w:val=" %1.%2.%3.%4.%5.%6.%7 "/>
+      <w:lvlJc w:val="left"/>
+      <w:pPr>
+        <w:tabs>
+          <w:tab w:val="num" w:pos="0"/>
+        </w:tabs>
+        <w:ind w:left="0" w:firstLine="0"/>
+      </w:pPr>
+    </w:lvl>
+    <w:lvl w:ilvl="7">
+      <w:start w:val="1"/>
+      <w:numFmt w:val="decimal"/>
+      <w:lvlText w:val=" %1.%2.%3.%4.%5.%6.%7.%8 "/>
+      <w:lvlJc w:val="left"/>
+      <w:pPr>
+        <w:tabs>
+          <w:tab w:val="num" w:pos="0"/>
+        </w:tabs>
+        <w:ind w:left="0" w:firstLine="0"/>
+      </w:pPr>
+    </w:lvl>
+    <w:lvl w:ilvl="8">
+      <w:start w:val="1"/>
+      <w:numFmt w:val="decimal"/>
+      <w:lvlText w:val=" %1.%2.%3.%4.%5.%6.%7.%8.%9 "/>
+      <w:lvlJc w:val="left"/>
+      <w:pPr>
+        <w:tabs>
+          <w:tab w:val="num" w:pos="0"/>
+        </w:tabs>
+        <w:ind w:left="0" w:firstLine="0"/>
+      </w:pPr>
+    </w:lvl>
+  </w:abstractNum>
+  <w:abstractNum w:abstractNumId="2" w15:restartNumberingAfterBreak="0">
+    <w:nsid w:val="419A7A3F"/>
+    <w:multiLevelType w:val="multilevel"/>
+    <w:tmpl w:val="13DEA2DE"/>
+    <w:lvl w:ilvl="0">
+      <w:start w:val="1"/>
+      <w:numFmt w:val="decimal"/>
       <w:lvlText w:val="%1."/>
       <w:lvlJc w:val="left"/>
       <w:pPr>
@@ -3031,7 +2882,6 @@
         </w:tabs>
         <w:ind w:left="720" w:hanging="360"/>
       </w:pPr>
-      <w:rPr/>
     </w:lvl>
     <w:lvl w:ilvl="1">
       <w:start w:val="1"/>
@@ -3044,7 +2894,6 @@
         </w:tabs>
         <w:ind w:left="1440" w:hanging="360"/>
       </w:pPr>
-      <w:rPr/>
     </w:lvl>
     <w:lvl w:ilvl="2">
       <w:start w:val="1"/>
@@ -3057,7 +2906,6 @@
         </w:tabs>
         <w:ind w:left="2160" w:hanging="180"/>
       </w:pPr>
-      <w:rPr/>
     </w:lvl>
     <w:lvl w:ilvl="3">
       <w:start w:val="1"/>
@@ -3070,7 +2918,6 @@
         </w:tabs>
         <w:ind w:left="2880" w:hanging="360"/>
       </w:pPr>
-      <w:rPr/>
     </w:lvl>
     <w:lvl w:ilvl="4">
       <w:start w:val="1"/>
@@ -3083,7 +2930,6 @@
         </w:tabs>
         <w:ind w:left="3600" w:hanging="360"/>
       </w:pPr>
-      <w:rPr/>
     </w:lvl>
     <w:lvl w:ilvl="5">
       <w:start w:val="1"/>
@@ -3096,7 +2942,6 @@
         </w:tabs>
         <w:ind w:left="4320" w:hanging="180"/>
       </w:pPr>
-      <w:rPr/>
     </w:lvl>
     <w:lvl w:ilvl="6">
       <w:start w:val="1"/>
@@ -3109,7 +2954,6 @@
         </w:tabs>
         <w:ind w:left="5040" w:hanging="360"/>
       </w:pPr>
-      <w:rPr/>
     </w:lvl>
     <w:lvl w:ilvl="7">
       <w:start w:val="1"/>
@@ -3122,7 +2966,6 @@
         </w:tabs>
         <w:ind w:left="5760" w:hanging="360"/>
       </w:pPr>
-      <w:rPr/>
     </w:lvl>
     <w:lvl w:ilvl="8">
       <w:start w:val="1"/>
@@ -3135,10 +2978,12 @@
         </w:tabs>
         <w:ind w:left="6480" w:hanging="180"/>
       </w:pPr>
-      <w:rPr/>
     </w:lvl>
   </w:abstractNum>
-  <w:abstractNum w:abstractNumId="6">
+  <w:abstractNum w:abstractNumId="3" w15:restartNumberingAfterBreak="0">
+    <w:nsid w:val="4279691A"/>
+    <w:multiLevelType w:val="multilevel"/>
+    <w:tmpl w:val="D61EFE8E"/>
     <w:lvl w:ilvl="0">
       <w:start w:val="1"/>
       <w:numFmt w:val="decimal"/>
@@ -3150,7 +2995,6 @@
         </w:tabs>
         <w:ind w:left="720" w:hanging="360"/>
       </w:pPr>
-      <w:rPr/>
     </w:lvl>
     <w:lvl w:ilvl="1">
       <w:start w:val="1"/>
@@ -3163,7 +3007,6 @@
         </w:tabs>
         <w:ind w:left="1440" w:hanging="360"/>
       </w:pPr>
-      <w:rPr/>
     </w:lvl>
     <w:lvl w:ilvl="2">
       <w:start w:val="1"/>
@@ -3176,7 +3019,6 @@
         </w:tabs>
         <w:ind w:left="2160" w:hanging="180"/>
       </w:pPr>
-      <w:rPr/>
     </w:lvl>
     <w:lvl w:ilvl="3">
       <w:start w:val="1"/>
@@ -3189,7 +3031,6 @@
         </w:tabs>
         <w:ind w:left="2880" w:hanging="360"/>
       </w:pPr>
-      <w:rPr/>
     </w:lvl>
     <w:lvl w:ilvl="4">
       <w:start w:val="1"/>
@@ -3202,7 +3043,6 @@
         </w:tabs>
         <w:ind w:left="3600" w:hanging="360"/>
       </w:pPr>
-      <w:rPr/>
     </w:lvl>
     <w:lvl w:ilvl="5">
       <w:start w:val="1"/>
@@ -3215,7 +3055,6 @@
         </w:tabs>
         <w:ind w:left="4320" w:hanging="180"/>
       </w:pPr>
-      <w:rPr/>
     </w:lvl>
     <w:lvl w:ilvl="6">
       <w:start w:val="1"/>
@@ -3228,7 +3067,6 @@
         </w:tabs>
         <w:ind w:left="5040" w:hanging="360"/>
       </w:pPr>
-      <w:rPr/>
     </w:lvl>
     <w:lvl w:ilvl="7">
       <w:start w:val="1"/>
@@ -3241,7 +3079,6 @@
         </w:tabs>
         <w:ind w:left="5760" w:hanging="360"/>
       </w:pPr>
-      <w:rPr/>
     </w:lvl>
     <w:lvl w:ilvl="8">
       <w:start w:val="1"/>
@@ -3254,10 +3091,12 @@
         </w:tabs>
         <w:ind w:left="6480" w:hanging="180"/>
       </w:pPr>
-      <w:rPr/>
     </w:lvl>
   </w:abstractNum>
-  <w:abstractNum w:abstractNumId="7">
+  <w:abstractNum w:abstractNumId="4" w15:restartNumberingAfterBreak="0">
+    <w:nsid w:val="5B830C22"/>
+    <w:multiLevelType w:val="multilevel"/>
+    <w:tmpl w:val="62548628"/>
     <w:lvl w:ilvl="0">
       <w:start w:val="1"/>
       <w:numFmt w:val="decimal"/>
@@ -3269,7 +3108,6 @@
         </w:tabs>
         <w:ind w:left="720" w:hanging="360"/>
       </w:pPr>
-      <w:rPr/>
     </w:lvl>
     <w:lvl w:ilvl="1">
       <w:start w:val="1"/>
@@ -3282,7 +3120,6 @@
         </w:tabs>
         <w:ind w:left="1440" w:hanging="360"/>
       </w:pPr>
-      <w:rPr/>
     </w:lvl>
     <w:lvl w:ilvl="2">
       <w:start w:val="1"/>
@@ -3295,7 +3132,6 @@
         </w:tabs>
         <w:ind w:left="2160" w:hanging="180"/>
       </w:pPr>
-      <w:rPr/>
     </w:lvl>
     <w:lvl w:ilvl="3">
       <w:start w:val="1"/>
@@ -3308,7 +3144,6 @@
         </w:tabs>
         <w:ind w:left="2880" w:hanging="360"/>
       </w:pPr>
-      <w:rPr/>
     </w:lvl>
     <w:lvl w:ilvl="4">
       <w:start w:val="1"/>
@@ -3321,7 +3156,6 @@
         </w:tabs>
         <w:ind w:left="3600" w:hanging="360"/>
       </w:pPr>
-      <w:rPr/>
     </w:lvl>
     <w:lvl w:ilvl="5">
       <w:start w:val="1"/>
@@ -3334,7 +3168,6 @@
         </w:tabs>
         <w:ind w:left="4320" w:hanging="180"/>
       </w:pPr>
-      <w:rPr/>
     </w:lvl>
     <w:lvl w:ilvl="6">
       <w:start w:val="1"/>
@@ -3347,7 +3180,6 @@
         </w:tabs>
         <w:ind w:left="5040" w:hanging="360"/>
       </w:pPr>
-      <w:rPr/>
     </w:lvl>
     <w:lvl w:ilvl="7">
       <w:start w:val="1"/>
@@ -3360,7 +3192,6 @@
         </w:tabs>
         <w:ind w:left="5760" w:hanging="360"/>
       </w:pPr>
-      <w:rPr/>
     </w:lvl>
     <w:lvl w:ilvl="8">
       <w:start w:val="1"/>
@@ -3373,13 +3204,357 @@
         </w:tabs>
         <w:ind w:left="6480" w:hanging="180"/>
       </w:pPr>
-      <w:rPr/>
     </w:lvl>
   </w:abstractNum>
-  <w:abstractNum w:abstractNumId="8">
+  <w:abstractNum w:abstractNumId="5" w15:restartNumberingAfterBreak="0">
+    <w:nsid w:val="652A4EEB"/>
+    <w:multiLevelType w:val="multilevel"/>
+    <w:tmpl w:val="A7E8DFAE"/>
     <w:lvl w:ilvl="0">
       <w:start w:val="1"/>
       <w:numFmt w:val="decimal"/>
+      <w:lvlText w:val="%1"/>
+      <w:lvlJc w:val="left"/>
+      <w:pPr>
+        <w:tabs>
+          <w:tab w:val="num" w:pos="0"/>
+        </w:tabs>
+        <w:ind w:left="432" w:hanging="432"/>
+      </w:pPr>
+    </w:lvl>
+    <w:lvl w:ilvl="1">
+      <w:start w:val="1"/>
+      <w:numFmt w:val="decimal"/>
+      <w:lvlText w:val="%1.%2"/>
+      <w:lvlJc w:val="left"/>
+      <w:pPr>
+        <w:tabs>
+          <w:tab w:val="num" w:pos="0"/>
+        </w:tabs>
+        <w:ind w:left="576" w:hanging="576"/>
+      </w:pPr>
+    </w:lvl>
+    <w:lvl w:ilvl="2">
+      <w:start w:val="1"/>
+      <w:numFmt w:val="decimal"/>
+      <w:lvlText w:val="%1.%2.%3"/>
+      <w:lvlJc w:val="left"/>
+      <w:pPr>
+        <w:tabs>
+          <w:tab w:val="num" w:pos="0"/>
+        </w:tabs>
+        <w:ind w:left="720" w:hanging="720"/>
+      </w:pPr>
+    </w:lvl>
+    <w:lvl w:ilvl="3">
+      <w:start w:val="1"/>
+      <w:numFmt w:val="decimal"/>
+      <w:pStyle w:val="Heading4"/>
+      <w:lvlText w:val="%1.%2.%3.%4"/>
+      <w:lvlJc w:val="left"/>
+      <w:pPr>
+        <w:tabs>
+          <w:tab w:val="num" w:pos="0"/>
+        </w:tabs>
+        <w:ind w:left="864" w:hanging="864"/>
+      </w:pPr>
+    </w:lvl>
+    <w:lvl w:ilvl="4">
+      <w:start w:val="1"/>
+      <w:numFmt w:val="decimal"/>
+      <w:lvlText w:val="%1.%2.%3.%4.%5"/>
+      <w:lvlJc w:val="left"/>
+      <w:pPr>
+        <w:tabs>
+          <w:tab w:val="num" w:pos="0"/>
+        </w:tabs>
+        <w:ind w:left="1008" w:hanging="1008"/>
+      </w:pPr>
+    </w:lvl>
+    <w:lvl w:ilvl="5">
+      <w:start w:val="1"/>
+      <w:numFmt w:val="decimal"/>
+      <w:lvlText w:val="%1.%2.%3.%4.%5.%6"/>
+      <w:lvlJc w:val="left"/>
+      <w:pPr>
+        <w:tabs>
+          <w:tab w:val="num" w:pos="0"/>
+        </w:tabs>
+        <w:ind w:left="1152" w:hanging="1152"/>
+      </w:pPr>
+    </w:lvl>
+    <w:lvl w:ilvl="6">
+      <w:start w:val="1"/>
+      <w:numFmt w:val="decimal"/>
+      <w:lvlText w:val="%1.%2.%3.%4.%5.%6.%7"/>
+      <w:lvlJc w:val="left"/>
+      <w:pPr>
+        <w:tabs>
+          <w:tab w:val="num" w:pos="0"/>
+        </w:tabs>
+        <w:ind w:left="1296" w:hanging="1296"/>
+      </w:pPr>
+    </w:lvl>
+    <w:lvl w:ilvl="7">
+      <w:start w:val="1"/>
+      <w:numFmt w:val="decimal"/>
+      <w:lvlText w:val="%1.%2.%3.%4.%5.%6.%7.%8"/>
+      <w:lvlJc w:val="left"/>
+      <w:pPr>
+        <w:tabs>
+          <w:tab w:val="num" w:pos="0"/>
+        </w:tabs>
+        <w:ind w:left="1440" w:hanging="1440"/>
+      </w:pPr>
+    </w:lvl>
+    <w:lvl w:ilvl="8">
+      <w:start w:val="1"/>
+      <w:numFmt w:val="decimal"/>
+      <w:lvlText w:val="%1.%2.%3.%4.%5.%6.%7.%8.%9"/>
+      <w:lvlJc w:val="left"/>
+      <w:pPr>
+        <w:tabs>
+          <w:tab w:val="num" w:pos="0"/>
+        </w:tabs>
+        <w:ind w:left="1584" w:hanging="1584"/>
+      </w:pPr>
+    </w:lvl>
+  </w:abstractNum>
+  <w:abstractNum w:abstractNumId="6" w15:restartNumberingAfterBreak="0">
+    <w:nsid w:val="71701EDD"/>
+    <w:multiLevelType w:val="multilevel"/>
+    <w:tmpl w:val="59CA0638"/>
+    <w:lvl w:ilvl="0">
+      <w:start w:val="1"/>
+      <w:numFmt w:val="decimal"/>
+      <w:pStyle w:val="Heading1"/>
+      <w:lvlText w:val=" %1 "/>
+      <w:lvlJc w:val="left"/>
+      <w:pPr>
+        <w:tabs>
+          <w:tab w:val="num" w:pos="0"/>
+        </w:tabs>
+        <w:ind w:left="0" w:firstLine="0"/>
+      </w:pPr>
+    </w:lvl>
+    <w:lvl w:ilvl="1">
+      <w:start w:val="1"/>
+      <w:numFmt w:val="decimal"/>
+      <w:lvlText w:val=" %1.%2 "/>
+      <w:lvlJc w:val="left"/>
+      <w:pPr>
+        <w:tabs>
+          <w:tab w:val="num" w:pos="0"/>
+        </w:tabs>
+        <w:ind w:left="0" w:firstLine="0"/>
+      </w:pPr>
+    </w:lvl>
+    <w:lvl w:ilvl="2">
+      <w:start w:val="1"/>
+      <w:numFmt w:val="decimal"/>
+      <w:pStyle w:val="Heading3"/>
+      <w:lvlText w:val=" %1.%2.%3 "/>
+      <w:lvlJc w:val="left"/>
+      <w:pPr>
+        <w:tabs>
+          <w:tab w:val="num" w:pos="0"/>
+        </w:tabs>
+        <w:ind w:left="0" w:firstLine="0"/>
+      </w:pPr>
+    </w:lvl>
+    <w:lvl w:ilvl="3">
+      <w:start w:val="1"/>
+      <w:numFmt w:val="decimal"/>
+      <w:lvlText w:val=" %1.%2.%3.%4 "/>
+      <w:lvlJc w:val="left"/>
+      <w:pPr>
+        <w:tabs>
+          <w:tab w:val="num" w:pos="0"/>
+        </w:tabs>
+        <w:ind w:left="0" w:firstLine="0"/>
+      </w:pPr>
+    </w:lvl>
+    <w:lvl w:ilvl="4">
+      <w:start w:val="1"/>
+      <w:numFmt w:val="decimal"/>
+      <w:lvlText w:val=" %1.%2.%3.%4.%5 "/>
+      <w:lvlJc w:val="left"/>
+      <w:pPr>
+        <w:tabs>
+          <w:tab w:val="num" w:pos="0"/>
+        </w:tabs>
+        <w:ind w:left="0" w:firstLine="0"/>
+      </w:pPr>
+    </w:lvl>
+    <w:lvl w:ilvl="5">
+      <w:start w:val="1"/>
+      <w:numFmt w:val="decimal"/>
+      <w:lvlText w:val=" %1.%2.%3.%4.%5.%6 "/>
+      <w:lvlJc w:val="left"/>
+      <w:pPr>
+        <w:tabs>
+          <w:tab w:val="num" w:pos="0"/>
+        </w:tabs>
+        <w:ind w:left="0" w:firstLine="0"/>
+      </w:pPr>
+    </w:lvl>
+    <w:lvl w:ilvl="6">
+      <w:start w:val="1"/>
+      <w:numFmt w:val="decimal"/>
+      <w:lvlText w:val=" %1.%2.%3.%4.%5.%6.%7 "/>
+      <w:lvlJc w:val="left"/>
+      <w:pPr>
+        <w:tabs>
+          <w:tab w:val="num" w:pos="0"/>
+        </w:tabs>
+        <w:ind w:left="0" w:firstLine="0"/>
+      </w:pPr>
+    </w:lvl>
+    <w:lvl w:ilvl="7">
+      <w:start w:val="1"/>
+      <w:numFmt w:val="decimal"/>
+      <w:lvlText w:val=" %1.%2.%3.%4.%5.%6.%7.%8 "/>
+      <w:lvlJc w:val="left"/>
+      <w:pPr>
+        <w:tabs>
+          <w:tab w:val="num" w:pos="0"/>
+        </w:tabs>
+        <w:ind w:left="0" w:firstLine="0"/>
+      </w:pPr>
+    </w:lvl>
+    <w:lvl w:ilvl="8">
+      <w:start w:val="1"/>
+      <w:numFmt w:val="decimal"/>
+      <w:lvlText w:val=" %1.%2.%3.%4.%5.%6.%7.%8.%9 "/>
+      <w:lvlJc w:val="left"/>
+      <w:pPr>
+        <w:tabs>
+          <w:tab w:val="num" w:pos="0"/>
+        </w:tabs>
+        <w:ind w:left="0" w:firstLine="0"/>
+      </w:pPr>
+    </w:lvl>
+  </w:abstractNum>
+  <w:abstractNum w:abstractNumId="7" w15:restartNumberingAfterBreak="0">
+    <w:nsid w:val="7D15563D"/>
+    <w:multiLevelType w:val="multilevel"/>
+    <w:tmpl w:val="59BCF408"/>
+    <w:lvl w:ilvl="0">
+      <w:start w:val="1"/>
+      <w:numFmt w:val="decimal"/>
+      <w:lvlText w:val=" %1 "/>
+      <w:lvlJc w:val="left"/>
+      <w:pPr>
+        <w:tabs>
+          <w:tab w:val="num" w:pos="0"/>
+        </w:tabs>
+        <w:ind w:left="0" w:firstLine="0"/>
+      </w:pPr>
+    </w:lvl>
+    <w:lvl w:ilvl="1">
+      <w:start w:val="1"/>
+      <w:numFmt w:val="decimal"/>
+      <w:lvlText w:val=" %1.%2 "/>
+      <w:lvlJc w:val="left"/>
+      <w:pPr>
+        <w:tabs>
+          <w:tab w:val="num" w:pos="0"/>
+        </w:tabs>
+        <w:ind w:left="0" w:firstLine="0"/>
+      </w:pPr>
+    </w:lvl>
+    <w:lvl w:ilvl="2">
+      <w:start w:val="1"/>
+      <w:numFmt w:val="decimal"/>
+      <w:lvlText w:val=" %1.%2.%3 "/>
+      <w:lvlJc w:val="left"/>
+      <w:pPr>
+        <w:tabs>
+          <w:tab w:val="num" w:pos="0"/>
+        </w:tabs>
+        <w:ind w:left="0" w:firstLine="0"/>
+      </w:pPr>
+    </w:lvl>
+    <w:lvl w:ilvl="3">
+      <w:start w:val="1"/>
+      <w:numFmt w:val="decimal"/>
+      <w:lvlText w:val=" %1.%2.%3.%4 "/>
+      <w:lvlJc w:val="left"/>
+      <w:pPr>
+        <w:tabs>
+          <w:tab w:val="num" w:pos="0"/>
+        </w:tabs>
+        <w:ind w:left="0" w:firstLine="0"/>
+      </w:pPr>
+    </w:lvl>
+    <w:lvl w:ilvl="4">
+      <w:start w:val="1"/>
+      <w:numFmt w:val="decimal"/>
+      <w:lvlText w:val=" %1.%2.%3.%4.%5 "/>
+      <w:lvlJc w:val="left"/>
+      <w:pPr>
+        <w:tabs>
+          <w:tab w:val="num" w:pos="0"/>
+        </w:tabs>
+        <w:ind w:left="0" w:firstLine="0"/>
+      </w:pPr>
+    </w:lvl>
+    <w:lvl w:ilvl="5">
+      <w:start w:val="1"/>
+      <w:numFmt w:val="decimal"/>
+      <w:lvlText w:val=" %1.%2.%3.%4.%5.%6 "/>
+      <w:lvlJc w:val="left"/>
+      <w:pPr>
+        <w:tabs>
+          <w:tab w:val="num" w:pos="0"/>
+        </w:tabs>
+        <w:ind w:left="0" w:firstLine="0"/>
+      </w:pPr>
+    </w:lvl>
+    <w:lvl w:ilvl="6">
+      <w:start w:val="1"/>
+      <w:numFmt w:val="decimal"/>
+      <w:lvlText w:val=" %1.%2.%3.%4.%5.%6.%7 "/>
+      <w:lvlJc w:val="left"/>
+      <w:pPr>
+        <w:tabs>
+          <w:tab w:val="num" w:pos="0"/>
+        </w:tabs>
+        <w:ind w:left="0" w:firstLine="0"/>
+      </w:pPr>
+    </w:lvl>
+    <w:lvl w:ilvl="7">
+      <w:start w:val="1"/>
+      <w:numFmt w:val="decimal"/>
+      <w:lvlText w:val=" %1.%2.%3.%4.%5.%6.%7.%8 "/>
+      <w:lvlJc w:val="left"/>
+      <w:pPr>
+        <w:tabs>
+          <w:tab w:val="num" w:pos="0"/>
+        </w:tabs>
+        <w:ind w:left="0" w:firstLine="0"/>
+      </w:pPr>
+    </w:lvl>
+    <w:lvl w:ilvl="8">
+      <w:start w:val="1"/>
+      <w:numFmt w:val="decimal"/>
+      <w:lvlText w:val=" %1.%2.%3.%4.%5.%6.%7.%8.%9 "/>
+      <w:lvlJc w:val="left"/>
+      <w:pPr>
+        <w:tabs>
+          <w:tab w:val="num" w:pos="0"/>
+        </w:tabs>
+        <w:ind w:left="0" w:firstLine="0"/>
+      </w:pPr>
+    </w:lvl>
+  </w:abstractNum>
+  <w:abstractNum w:abstractNumId="8" w15:restartNumberingAfterBreak="0">
+    <w:nsid w:val="7D5A418E"/>
+    <w:multiLevelType w:val="multilevel"/>
+    <w:tmpl w:val="63EEFA16"/>
+    <w:lvl w:ilvl="0">
+      <w:start w:val="1"/>
+      <w:numFmt w:val="decimal"/>
       <w:lvlText w:val="%1."/>
       <w:lvlJc w:val="left"/>
       <w:pPr>
@@ -3388,7 +3563,6 @@
         </w:tabs>
         <w:ind w:left="720" w:hanging="360"/>
       </w:pPr>
-      <w:rPr/>
     </w:lvl>
     <w:lvl w:ilvl="1">
       <w:start w:val="1"/>
@@ -3401,7 +3575,6 @@
         </w:tabs>
         <w:ind w:left="1440" w:hanging="360"/>
       </w:pPr>
-      <w:rPr/>
     </w:lvl>
     <w:lvl w:ilvl="2">
       <w:start w:val="1"/>
@@ -3414,7 +3587,6 @@
         </w:tabs>
         <w:ind w:left="2160" w:hanging="180"/>
       </w:pPr>
-      <w:rPr/>
     </w:lvl>
     <w:lvl w:ilvl="3">
       <w:start w:val="1"/>
@@ -3427,7 +3599,6 @@
         </w:tabs>
         <w:ind w:left="2880" w:hanging="360"/>
       </w:pPr>
-      <w:rPr/>
     </w:lvl>
     <w:lvl w:ilvl="4">
       <w:start w:val="1"/>
@@ -3440,7 +3611,6 @@
         </w:tabs>
         <w:ind w:left="3600" w:hanging="360"/>
       </w:pPr>
-      <w:rPr/>
     </w:lvl>
     <w:lvl w:ilvl="5">
       <w:start w:val="1"/>
@@ -3453,7 +3623,6 @@
         </w:tabs>
         <w:ind w:left="4320" w:hanging="180"/>
       </w:pPr>
-      <w:rPr/>
     </w:lvl>
     <w:lvl w:ilvl="6">
       <w:start w:val="1"/>
@@ -3466,7 +3635,6 @@
         </w:tabs>
         <w:ind w:left="5040" w:hanging="360"/>
       </w:pPr>
-      <w:rPr/>
     </w:lvl>
     <w:lvl w:ilvl="7">
       <w:start w:val="1"/>
@@ -3479,7 +3647,6 @@
         </w:tabs>
         <w:ind w:left="5760" w:hanging="360"/>
       </w:pPr>
-      <w:rPr/>
     </w:lvl>
     <w:lvl w:ilvl="8">
       <w:start w:val="1"/>
@@ -3492,189 +3659,69 @@
         </w:tabs>
         <w:ind w:left="6480" w:hanging="180"/>
       </w:pPr>
-      <w:rPr/>
     </w:lvl>
   </w:abstractNum>
-  <w:abstractNum w:abstractNumId="9">
-    <w:lvl w:ilvl="0">
-      <w:start w:val="1"/>
-      <w:numFmt w:val="decimal"/>
-      <w:lvlText w:val=" %1 "/>
-      <w:lvlJc w:val="left"/>
-      <w:pPr>
-        <w:tabs>
-          <w:tab w:val="num" w:pos="0"/>
-        </w:tabs>
-        <w:ind w:left="0" w:hanging="0"/>
-      </w:pPr>
-      <w:rPr/>
-    </w:lvl>
-    <w:lvl w:ilvl="1">
-      <w:start w:val="1"/>
-      <w:numFmt w:val="decimal"/>
-      <w:lvlText w:val=" %1.%2 "/>
-      <w:lvlJc w:val="left"/>
-      <w:pPr>
-        <w:tabs>
-          <w:tab w:val="num" w:pos="0"/>
-        </w:tabs>
-        <w:ind w:left="0" w:hanging="0"/>
-      </w:pPr>
-      <w:rPr/>
-    </w:lvl>
-    <w:lvl w:ilvl="2">
-      <w:start w:val="1"/>
-      <w:numFmt w:val="decimal"/>
-      <w:lvlText w:val=" %1.%2.%3 "/>
-      <w:lvlJc w:val="left"/>
-      <w:pPr>
-        <w:tabs>
-          <w:tab w:val="num" w:pos="0"/>
-        </w:tabs>
-        <w:ind w:left="0" w:hanging="0"/>
-      </w:pPr>
-      <w:rPr/>
-    </w:lvl>
-    <w:lvl w:ilvl="3">
-      <w:start w:val="1"/>
-      <w:numFmt w:val="decimal"/>
-      <w:lvlText w:val=" %1.%2.%3.%4 "/>
-      <w:lvlJc w:val="left"/>
-      <w:pPr>
-        <w:tabs>
-          <w:tab w:val="num" w:pos="0"/>
-        </w:tabs>
-        <w:ind w:left="0" w:hanging="0"/>
-      </w:pPr>
-      <w:rPr/>
-    </w:lvl>
-    <w:lvl w:ilvl="4">
-      <w:start w:val="1"/>
-      <w:numFmt w:val="decimal"/>
-      <w:lvlText w:val=" %1.%2.%3.%4.%5 "/>
-      <w:lvlJc w:val="left"/>
-      <w:pPr>
-        <w:tabs>
-          <w:tab w:val="num" w:pos="0"/>
-        </w:tabs>
-        <w:ind w:left="0" w:hanging="0"/>
-      </w:pPr>
-      <w:rPr/>
-    </w:lvl>
-    <w:lvl w:ilvl="5">
-      <w:start w:val="1"/>
-      <w:numFmt w:val="decimal"/>
-      <w:lvlText w:val=" %1.%2.%3.%4.%5.%6 "/>
-      <w:lvlJc w:val="left"/>
-      <w:pPr>
-        <w:tabs>
-          <w:tab w:val="num" w:pos="0"/>
-        </w:tabs>
-        <w:ind w:left="0" w:hanging="0"/>
-      </w:pPr>
-      <w:rPr/>
-    </w:lvl>
-    <w:lvl w:ilvl="6">
-      <w:start w:val="1"/>
-      <w:numFmt w:val="decimal"/>
-      <w:lvlText w:val=" %1.%2.%3.%4.%5.%6.%7 "/>
-      <w:lvlJc w:val="left"/>
-      <w:pPr>
-        <w:tabs>
-          <w:tab w:val="num" w:pos="0"/>
-        </w:tabs>
-        <w:ind w:left="0" w:hanging="0"/>
-      </w:pPr>
-      <w:rPr/>
-    </w:lvl>
-    <w:lvl w:ilvl="7">
-      <w:start w:val="1"/>
-      <w:numFmt w:val="decimal"/>
-      <w:lvlText w:val=" %1.%2.%3.%4.%5.%6.%7.%8 "/>
-      <w:lvlJc w:val="left"/>
-      <w:pPr>
-        <w:tabs>
-          <w:tab w:val="num" w:pos="0"/>
-        </w:tabs>
-        <w:ind w:left="0" w:hanging="0"/>
-      </w:pPr>
-      <w:rPr/>
-    </w:lvl>
-    <w:lvl w:ilvl="8">
-      <w:start w:val="1"/>
-      <w:numFmt w:val="decimal"/>
-      <w:lvlText w:val=" %1.%2.%3.%4.%5.%6.%7.%8.%9 "/>
-      <w:lvlJc w:val="left"/>
-      <w:pPr>
-        <w:tabs>
-          <w:tab w:val="num" w:pos="0"/>
-        </w:tabs>
-        <w:ind w:left="0" w:hanging="0"/>
-      </w:pPr>
-      <w:rPr/>
-    </w:lvl>
-  </w:abstractNum>
-  <w:num w:numId="1">
+  <w:num w:numId="1" w16cid:durableId="614948523">
     <w:abstractNumId w:val="1"/>
   </w:num>
-  <w:num w:numId="2">
+  <w:num w:numId="2" w16cid:durableId="2095320201">
+    <w:abstractNumId w:val="6"/>
+  </w:num>
+  <w:num w:numId="3" w16cid:durableId="1335112663">
+    <w:abstractNumId w:val="5"/>
+  </w:num>
+  <w:num w:numId="4" w16cid:durableId="1312833881">
+    <w:abstractNumId w:val="4"/>
+  </w:num>
+  <w:num w:numId="5" w16cid:durableId="1917863592">
+    <w:abstractNumId w:val="3"/>
+  </w:num>
+  <w:num w:numId="6" w16cid:durableId="1533608829">
     <w:abstractNumId w:val="2"/>
   </w:num>
-  <w:num w:numId="3">
-    <w:abstractNumId w:val="3"/>
+  <w:num w:numId="7" w16cid:durableId="469442956">
+    <w:abstractNumId w:val="8"/>
   </w:num>
-  <w:num w:numId="4">
-    <w:abstractNumId w:val="4"/>
+  <w:num w:numId="8" w16cid:durableId="1231035534">
+    <w:abstractNumId w:val="0"/>
   </w:num>
-  <w:num w:numId="5">
-    <w:abstractNumId w:val="5"/>
+  <w:num w:numId="9" w16cid:durableId="1648317674">
+    <w:abstractNumId w:val="7"/>
   </w:num>
-  <w:num w:numId="6">
+  <w:num w:numId="10" w16cid:durableId="1391659615">
     <w:abstractNumId w:val="6"/>
   </w:num>
-  <w:num w:numId="7">
-    <w:abstractNumId w:val="7"/>
+  <w:num w:numId="11" w16cid:durableId="1251085023">
+    <w:abstractNumId w:val="6"/>
   </w:num>
-  <w:num w:numId="8">
-    <w:abstractNumId w:val="8"/>
-  </w:num>
-  <w:num w:numId="9">
-    <w:abstractNumId w:val="9"/>
-  </w:num>
-  <w:num w:numId="10">
+  <w:num w:numId="12" w16cid:durableId="97141237">
     <w:abstractNumId w:val="2"/>
-  </w:num>
-  <w:num w:numId="11">
-    <w:abstractNumId w:val="2"/>
-  </w:num>
-  <w:num w:numId="12">
-    <w:abstractNumId w:val="6"/>
     <w:lvlOverride w:ilvl="0">
       <w:startOverride w:val="1"/>
     </w:lvlOverride>
   </w:num>
-  <w:num w:numId="13">
-    <w:abstractNumId w:val="8"/>
+  <w:num w:numId="13" w16cid:durableId="1182204650">
+    <w:abstractNumId w:val="0"/>
     <w:lvlOverride w:ilvl="0"/>
     <w:lvlOverride w:ilvl="1">
       <w:startOverride w:val="1"/>
     </w:lvlOverride>
   </w:num>
-  <w:num w:numId="14">
+  <w:num w:numId="14" w16cid:durableId="521163090">
     <w:abstractNumId w:val="1"/>
     <w:lvlOverride w:ilvl="0"/>
     <w:lvlOverride w:ilvl="1">
       <w:startOverride w:val="1"/>
     </w:lvlOverride>
   </w:num>
-  <w:num w:numId="15">
-    <w:abstractNumId w:val="6"/>
+  <w:num w:numId="15" w16cid:durableId="964389426">
+    <w:abstractNumId w:val="2"/>
     <w:lvlOverride w:ilvl="0">
       <w:startOverride w:val="1"/>
     </w:lvlOverride>
   </w:num>
-  <w:num w:numId="16">
-    <w:abstractNumId w:val="8"/>
+  <w:num w:numId="16" w16cid:durableId="947279079">
+    <w:abstractNumId w:val="0"/>
     <w:lvlOverride w:ilvl="0"/>
     <w:lvlOverride w:ilvl="1">
       <w:startOverride w:val="1"/>
@@ -3684,11 +3731,11 @@
 </file>
 
 <file path=word/styles.xml><?xml version="1.0" encoding="utf-8"?>
-<w:styles xmlns:w="http://schemas.openxmlformats.org/wordprocessingml/2006/main" xmlns:w14="http://schemas.microsoft.com/office/word/2010/wordml" xmlns:mc="http://schemas.openxmlformats.org/markup-compatibility/2006" mc:Ignorable="w14">
+<w:styles xmlns:mc="http://schemas.openxmlformats.org/markup-compatibility/2006" xmlns:r="http://schemas.openxmlformats.org/officeDocument/2006/relationships" xmlns:w="http://schemas.openxmlformats.org/wordprocessingml/2006/main" xmlns:w14="http://schemas.microsoft.com/office/word/2010/wordml" xmlns:w15="http://schemas.microsoft.com/office/word/2012/wordml" xmlns:w16cex="http://schemas.microsoft.com/office/word/2018/wordml/cex" xmlns:w16cid="http://schemas.microsoft.com/office/word/2016/wordml/cid" xmlns:w16="http://schemas.microsoft.com/office/word/2018/wordml" xmlns:w16sdtdh="http://schemas.microsoft.com/office/word/2020/wordml/sdtdatahash" xmlns:w16se="http://schemas.microsoft.com/office/word/2015/wordml/symex" mc:Ignorable="w14 w15 w16se w16cid w16 w16cex w16sdtdh">
   <w:docDefaults>
     <w:rPrDefault>
       <w:rPr>
-        <w:rFonts w:ascii="Calibri" w:hAnsi="Calibri" w:eastAsia="Calibri" w:cs="Arial" w:asciiTheme="minorHAnsi" w:cstheme="minorBidi" w:eastAsiaTheme="minorHAnsi" w:hAnsiTheme="minorHAnsi"/>
+        <w:rFonts w:asciiTheme="minorHAnsi" w:eastAsiaTheme="minorHAnsi" w:hAnsiTheme="minorHAnsi" w:cstheme="minorBidi"/>
         <w:sz w:val="22"/>
         <w:szCs w:val="22"/>
         <w:lang w:val="en-US" w:eastAsia="en-US" w:bidi="ar-SA"/>
@@ -3697,21 +3744,21 @@
     </w:rPrDefault>
     <w:pPrDefault>
       <w:pPr>
-        <w:suppressAutoHyphens w:val="true"/>
+        <w:suppressAutoHyphens/>
       </w:pPr>
     </w:pPrDefault>
   </w:docDefaults>
   <w:latentStyles w:defLockedState="0" w:defUIPriority="99" w:defSemiHidden="0" w:defUnhideWhenUsed="0" w:defQFormat="0" w:count="376">
     <w:lsdException w:name="Normal" w:uiPriority="0" w:qFormat="1"/>
     <w:lsdException w:name="heading 1" w:uiPriority="9" w:qFormat="1"/>
-    <w:lsdException w:name="heading 2" w:uiPriority="9" w:semiHidden="1" w:unhideWhenUsed="1" w:qFormat="1"/>
-    <w:lsdException w:name="heading 3" w:uiPriority="9" w:semiHidden="1" w:unhideWhenUsed="1" w:qFormat="1"/>
-    <w:lsdException w:name="heading 4" w:uiPriority="9" w:semiHidden="1" w:unhideWhenUsed="1" w:qFormat="1"/>
-    <w:lsdException w:name="heading 5" w:uiPriority="9" w:semiHidden="1" w:unhideWhenUsed="1" w:qFormat="1"/>
-    <w:lsdException w:name="heading 6" w:uiPriority="9" w:semiHidden="1" w:unhideWhenUsed="1" w:qFormat="1"/>
-    <w:lsdException w:name="heading 7" w:uiPriority="9" w:semiHidden="1" w:unhideWhenUsed="1" w:qFormat="1"/>
-    <w:lsdException w:name="heading 8" w:uiPriority="9" w:semiHidden="1" w:unhideWhenUsed="1" w:qFormat="1"/>
-    <w:lsdException w:name="heading 9" w:uiPriority="9" w:semiHidden="1" w:unhideWhenUsed="1" w:qFormat="1"/>
+    <w:lsdException w:name="heading 2" w:semiHidden="1" w:uiPriority="9" w:unhideWhenUsed="1" w:qFormat="1"/>
+    <w:lsdException w:name="heading 3" w:semiHidden="1" w:uiPriority="9" w:unhideWhenUsed="1" w:qFormat="1"/>
+    <w:lsdException w:name="heading 4" w:semiHidden="1" w:uiPriority="9" w:unhideWhenUsed="1" w:qFormat="1"/>
+    <w:lsdException w:name="heading 5" w:semiHidden="1" w:uiPriority="9" w:unhideWhenUsed="1" w:qFormat="1"/>
+    <w:lsdException w:name="heading 6" w:semiHidden="1" w:uiPriority="9" w:unhideWhenUsed="1" w:qFormat="1"/>
+    <w:lsdException w:name="heading 7" w:semiHidden="1" w:uiPriority="9" w:unhideWhenUsed="1" w:qFormat="1"/>
+    <w:lsdException w:name="heading 8" w:semiHidden="1" w:uiPriority="9" w:unhideWhenUsed="1" w:qFormat="1"/>
+    <w:lsdException w:name="heading 9" w:semiHidden="1" w:uiPriority="9" w:unhideWhenUsed="1" w:qFormat="1"/>
     <w:lsdException w:name="index 1" w:semiHidden="1" w:unhideWhenUsed="1"/>
     <w:lsdException w:name="index 2" w:semiHidden="1" w:unhideWhenUsed="1"/>
     <w:lsdException w:name="index 3" w:semiHidden="1" w:unhideWhenUsed="1"/>
@@ -3721,22 +3768,22 @@
     <w:lsdException w:name="index 7" w:semiHidden="1" w:unhideWhenUsed="1"/>
     <w:lsdException w:name="index 8" w:semiHidden="1" w:unhideWhenUsed="1"/>
     <w:lsdException w:name="index 9" w:semiHidden="1" w:unhideWhenUsed="1"/>
-    <w:lsdException w:name="toc 1" w:uiPriority="39" w:semiHidden="1" w:unhideWhenUsed="1"/>
-    <w:lsdException w:name="toc 2" w:uiPriority="39" w:semiHidden="1" w:unhideWhenUsed="1"/>
-    <w:lsdException w:name="toc 3" w:uiPriority="39" w:semiHidden="1" w:unhideWhenUsed="1"/>
-    <w:lsdException w:name="toc 4" w:uiPriority="39" w:semiHidden="1" w:unhideWhenUsed="1"/>
-    <w:lsdException w:name="toc 5" w:uiPriority="39" w:semiHidden="1" w:unhideWhenUsed="1"/>
-    <w:lsdException w:name="toc 6" w:uiPriority="39" w:semiHidden="1" w:unhideWhenUsed="1"/>
-    <w:lsdException w:name="toc 7" w:uiPriority="39" w:semiHidden="1" w:unhideWhenUsed="1"/>
-    <w:lsdException w:name="toc 8" w:uiPriority="39" w:semiHidden="1" w:unhideWhenUsed="1"/>
-    <w:lsdException w:name="toc 9" w:uiPriority="39" w:semiHidden="1" w:unhideWhenUsed="1"/>
+    <w:lsdException w:name="toc 1" w:semiHidden="1" w:uiPriority="39" w:unhideWhenUsed="1"/>
+    <w:lsdException w:name="toc 2" w:semiHidden="1" w:uiPriority="39" w:unhideWhenUsed="1"/>
+    <w:lsdException w:name="toc 3" w:semiHidden="1" w:uiPriority="39" w:unhideWhenUsed="1"/>
+    <w:lsdException w:name="toc 4" w:semiHidden="1" w:uiPriority="39" w:unhideWhenUsed="1"/>
+    <w:lsdException w:name="toc 5" w:semiHidden="1" w:uiPriority="39" w:unhideWhenUsed="1"/>
+    <w:lsdException w:name="toc 6" w:semiHidden="1" w:uiPriority="39" w:unhideWhenUsed="1"/>
+    <w:lsdException w:name="toc 7" w:semiHidden="1" w:uiPriority="39" w:unhideWhenUsed="1"/>
+    <w:lsdException w:name="toc 8" w:semiHidden="1" w:uiPriority="39" w:unhideWhenUsed="1"/>
+    <w:lsdException w:name="toc 9" w:semiHidden="1" w:uiPriority="39" w:unhideWhenUsed="1"/>
     <w:lsdException w:name="Normal Indent" w:semiHidden="1" w:unhideWhenUsed="1"/>
     <w:lsdException w:name="footnote text" w:semiHidden="1" w:unhideWhenUsed="1"/>
     <w:lsdException w:name="annotation text" w:semiHidden="1" w:unhideWhenUsed="1"/>
     <w:lsdException w:name="header" w:semiHidden="1" w:unhideWhenUsed="1"/>
     <w:lsdException w:name="footer" w:semiHidden="1" w:unhideWhenUsed="1"/>
     <w:lsdException w:name="index heading" w:semiHidden="1" w:unhideWhenUsed="1"/>
-    <w:lsdException w:name="caption" w:uiPriority="35" w:semiHidden="1" w:unhideWhenUsed="1" w:qFormat="1"/>
+    <w:lsdException w:name="caption" w:semiHidden="1" w:uiPriority="35" w:unhideWhenUsed="1" w:qFormat="1"/>
     <w:lsdException w:name="table of figures" w:semiHidden="1" w:unhideWhenUsed="1"/>
     <w:lsdException w:name="envelope address" w:semiHidden="1" w:unhideWhenUsed="1"/>
     <w:lsdException w:name="envelope return" w:semiHidden="1" w:unhideWhenUsed="1"/>
@@ -3767,7 +3814,7 @@
     <w:lsdException w:name="Title" w:uiPriority="10" w:qFormat="1"/>
     <w:lsdException w:name="Closing" w:semiHidden="1" w:unhideWhenUsed="1"/>
     <w:lsdException w:name="Signature" w:semiHidden="1" w:unhideWhenUsed="1"/>
-    <w:lsdException w:name="Default Paragraph Font" w:uiPriority="1" w:semiHidden="1" w:unhideWhenUsed="1"/>
+    <w:lsdException w:name="Default Paragraph Font" w:semiHidden="1" w:uiPriority="1" w:unhideWhenUsed="1"/>
     <w:lsdException w:name="Body Text" w:semiHidden="1" w:unhideWhenUsed="1"/>
     <w:lsdException w:name="Body Text Indent" w:semiHidden="1" w:unhideWhenUsed="1"/>
     <w:lsdException w:name="List Continue" w:semiHidden="1" w:unhideWhenUsed="1"/>
@@ -3967,8 +4014,8 @@
     <w:lsdException w:name="Subtle Reference" w:uiPriority="31" w:qFormat="1"/>
     <w:lsdException w:name="Intense Reference" w:uiPriority="32" w:qFormat="1"/>
     <w:lsdException w:name="Book Title" w:uiPriority="33" w:qFormat="1"/>
-    <w:lsdException w:name="Bibliography" w:uiPriority="37" w:semiHidden="1" w:unhideWhenUsed="1"/>
-    <w:lsdException w:name="TOC Heading" w:uiPriority="39" w:semiHidden="1" w:unhideWhenUsed="1" w:qFormat="1"/>
+    <w:lsdException w:name="Bibliography" w:semiHidden="1" w:uiPriority="37" w:unhideWhenUsed="1"/>
+    <w:lsdException w:name="TOC Heading" w:semiHidden="1" w:uiPriority="39" w:unhideWhenUsed="1" w:qFormat="1"/>
     <w:lsdException w:name="Plain Table 1" w:uiPriority="41"/>
     <w:lsdException w:name="Plain Table 2" w:uiPriority="42"/>
     <w:lsdException w:name="Plain Table 3" w:uiPriority="43"/>
@@ -4079,45 +4126,32 @@
     <w:lsdException w:name="Unresolved Mention" w:semiHidden="1" w:unhideWhenUsed="1"/>
     <w:lsdException w:name="Smart Link" w:semiHidden="1" w:unhideWhenUsed="1"/>
   </w:latentStyles>
-  <w:style w:type="paragraph" w:styleId="Normal" w:default="1">
+  <w:style w:type="paragraph" w:default="1" w:styleId="Normal">
     <w:name w:val="Normal"/>
     <w:qFormat/>
     <w:pPr>
-      <w:widowControl/>
-      <w:bidi w:val="0"/>
-      <w:spacing w:lineRule="auto" w:line="259" w:before="0" w:after="160"/>
-      <w:jc w:val="left"/>
+      <w:spacing w:after="160" w:line="259" w:lineRule="auto"/>
     </w:pPr>
-    <w:rPr>
-      <w:rFonts w:ascii="Calibri" w:hAnsi="Calibri" w:eastAsia="Calibri" w:cs="Arial" w:asciiTheme="minorHAnsi" w:cstheme="minorBidi" w:eastAsiaTheme="minorHAnsi" w:hAnsiTheme="minorHAnsi"/>
-      <w:color w:val="auto"/>
-      <w:kern w:val="0"/>
-      <w:sz w:val="22"/>
-      <w:szCs w:val="22"/>
-      <w:lang w:val="en-US" w:eastAsia="en-US" w:bidi="ar-SA"/>
-      <w14:ligatures w14:val="standardContextual"/>
-    </w:rPr>
   </w:style>
   <w:style w:type="paragraph" w:styleId="Heading1">
-    <w:name w:val="Heading 1"/>
+    <w:name w:val="heading 1"/>
     <w:basedOn w:val="Normal"/>
     <w:next w:val="Normal"/>
     <w:link w:val="Heading1Char"/>
     <w:uiPriority w:val="9"/>
     <w:qFormat/>
-    <w:rsid w:val="00266d3e"/>
+    <w:rsid w:val="00266D3E"/>
     <w:pPr>
-      <w:keepNext w:val="true"/>
+      <w:keepNext/>
       <w:keepLines/>
       <w:numPr>
-        <w:ilvl w:val="0"/>
         <w:numId w:val="2"/>
       </w:numPr>
       <w:spacing w:before="360" w:after="120"/>
       <w:outlineLvl w:val="0"/>
     </w:pPr>
     <w:rPr>
-      <w:rFonts w:ascii="Calibri Light" w:hAnsi="Calibri Light" w:eastAsia="" w:cs="Times New Roman" w:asciiTheme="majorHAnsi" w:cstheme="majorBidi" w:eastAsiaTheme="majorEastAsia" w:hAnsiTheme="majorHAnsi"/>
+      <w:rFonts w:asciiTheme="majorHAnsi" w:eastAsiaTheme="majorEastAsia" w:hAnsiTheme="majorHAnsi" w:cstheme="majorBidi"/>
       <w:b/>
       <w:color w:val="1F3864" w:themeColor="accent1" w:themeShade="80"/>
       <w:sz w:val="32"/>
@@ -4125,16 +4159,16 @@
     </w:rPr>
   </w:style>
   <w:style w:type="paragraph" w:styleId="Heading2">
-    <w:name w:val="Heading 2"/>
+    <w:name w:val="heading 2"/>
     <w:basedOn w:val="Normal"/>
     <w:next w:val="Normal"/>
     <w:link w:val="Heading2Char"/>
     <w:uiPriority w:val="9"/>
     <w:unhideWhenUsed/>
     <w:qFormat/>
-    <w:rsid w:val="00266d3e"/>
+    <w:rsid w:val="00266D3E"/>
     <w:pPr>
-      <w:keepNext w:val="true"/>
+      <w:keepNext/>
       <w:keepLines/>
       <w:numPr>
         <w:ilvl w:val="1"/>
@@ -4144,35 +4178,34 @@
       <w:outlineLvl w:val="1"/>
     </w:pPr>
     <w:rPr>
-      <w:rFonts w:ascii="Calibri Light" w:hAnsi="Calibri Light" w:eastAsia="" w:cs="Times New Roman" w:asciiTheme="majorHAnsi" w:cstheme="majorBidi" w:eastAsiaTheme="majorEastAsia" w:hAnsiTheme="majorHAnsi"/>
+      <w:rFonts w:asciiTheme="majorHAnsi" w:eastAsiaTheme="majorEastAsia" w:hAnsiTheme="majorHAnsi" w:cstheme="majorBidi"/>
       <w:b/>
-      <w:color w:val="2F5496" w:themeColor="accent1" w:themeShade="bf"/>
+      <w:color w:val="2F5496" w:themeColor="accent1" w:themeShade="BF"/>
       <w:sz w:val="32"/>
       <w:szCs w:val="26"/>
     </w:rPr>
   </w:style>
   <w:style w:type="paragraph" w:styleId="Heading3">
-    <w:name w:val="Heading 3"/>
+    <w:name w:val="heading 3"/>
     <w:basedOn w:val="Normal"/>
-    <w:next w:val="TextBody"/>
+    <w:next w:val="BodyText"/>
     <w:link w:val="Heading3Char"/>
     <w:autoRedefine/>
     <w:uiPriority w:val="9"/>
     <w:unhideWhenUsed/>
     <w:qFormat/>
-    <w:rsid w:val="00266d3e"/>
+    <w:rsid w:val="00266D3E"/>
     <w:pPr>
-      <w:keepNext w:val="true"/>
+      <w:keepNext/>
       <w:numPr>
         <w:ilvl w:val="2"/>
         <w:numId w:val="2"/>
       </w:numPr>
-      <w:suppressAutoHyphens w:val="true"/>
-      <w:spacing w:lineRule="auto" w:line="240" w:before="240" w:after="120"/>
+      <w:spacing w:before="240" w:after="120" w:line="240" w:lineRule="auto"/>
       <w:outlineLvl w:val="2"/>
     </w:pPr>
     <w:rPr>
-      <w:rFonts w:ascii="Liberation Sans" w:hAnsi="Liberation Sans" w:eastAsia="Microsoft YaHei" w:cs="Arial"/>
+      <w:rFonts w:ascii="Liberation Sans" w:eastAsia="Microsoft YaHei" w:hAnsi="Liberation Sans" w:cs="Arial"/>
       <w:b/>
       <w:bCs/>
       <w:sz w:val="28"/>
@@ -4181,14 +4214,14 @@
     </w:rPr>
   </w:style>
   <w:style w:type="paragraph" w:styleId="Heading4">
-    <w:name w:val="Heading 4"/>
+    <w:name w:val="heading 4"/>
     <w:basedOn w:val="Normal"/>
     <w:next w:val="Normal"/>
     <w:link w:val="Heading4Char"/>
     <w:uiPriority w:val="9"/>
     <w:unhideWhenUsed/>
     <w:qFormat/>
-    <w:rsid w:val="00266d3e"/>
+    <w:rsid w:val="00266D3E"/>
     <w:pPr>
       <w:numPr>
         <w:ilvl w:val="3"/>
@@ -4197,27 +4230,46 @@
       <w:outlineLvl w:val="3"/>
     </w:pPr>
     <w:rPr>
-      <w:color w:val="2E74B5" w:themeColor="accent5" w:themeShade="bf"/>
+      <w:color w:val="2E74B5" w:themeColor="accent5" w:themeShade="BF"/>
       <w:sz w:val="28"/>
     </w:rPr>
   </w:style>
-  <w:style w:type="character" w:styleId="DefaultParagraphFont" w:default="1">
+  <w:style w:type="character" w:default="1" w:styleId="DefaultParagraphFont">
     <w:name w:val="Default Paragraph Font"/>
     <w:uiPriority w:val="1"/>
     <w:semiHidden/>
     <w:unhideWhenUsed/>
-    <w:qFormat/>
-    <w:rPr/>
   </w:style>
-  <w:style w:type="character" w:styleId="Heading3Char" w:customStyle="1">
+  <w:style w:type="table" w:default="1" w:styleId="TableNormal">
+    <w:name w:val="Normal Table"/>
+    <w:uiPriority w:val="99"/>
+    <w:semiHidden/>
+    <w:unhideWhenUsed/>
+    <w:tblPr>
+      <w:tblInd w:w="0" w:type="dxa"/>
+      <w:tblCellMar>
+        <w:top w:w="0" w:type="dxa"/>
+        <w:left w:w="108" w:type="dxa"/>
+        <w:bottom w:w="0" w:type="dxa"/>
+        <w:right w:w="108" w:type="dxa"/>
+      </w:tblCellMar>
+    </w:tblPr>
+  </w:style>
+  <w:style w:type="numbering" w:default="1" w:styleId="NoList">
+    <w:name w:val="No List"/>
+    <w:uiPriority w:val="99"/>
+    <w:semiHidden/>
+    <w:unhideWhenUsed/>
+  </w:style>
+  <w:style w:type="character" w:customStyle="1" w:styleId="Heading3Char">
     <w:name w:val="Heading 3 Char"/>
     <w:basedOn w:val="DefaultParagraphFont"/>
     <w:link w:val="Heading3"/>
     <w:uiPriority w:val="9"/>
     <w:qFormat/>
-    <w:rsid w:val="00ec108a"/>
+    <w:rsid w:val="00EC108A"/>
     <w:rPr>
-      <w:rFonts w:ascii="Liberation Sans" w:hAnsi="Liberation Sans" w:eastAsia="Microsoft YaHei" w:cs="Arial"/>
+      <w:rFonts w:ascii="Liberation Sans" w:eastAsia="Microsoft YaHei" w:hAnsi="Liberation Sans" w:cs="Arial"/>
       <w:b/>
       <w:bCs/>
       <w:kern w:val="2"/>
@@ -4226,110 +4278,108 @@
       <w:lang w:val="kk-KZ" w:eastAsia="zh-CN" w:bidi="hi-IN"/>
     </w:rPr>
   </w:style>
-  <w:style w:type="character" w:styleId="Heading1Char" w:customStyle="1">
+  <w:style w:type="character" w:customStyle="1" w:styleId="Heading1Char">
     <w:name w:val="Heading 1 Char"/>
     <w:basedOn w:val="DefaultParagraphFont"/>
     <w:link w:val="Heading1"/>
     <w:uiPriority w:val="9"/>
     <w:qFormat/>
-    <w:rsid w:val="00266d3e"/>
+    <w:rsid w:val="00266D3E"/>
     <w:rPr>
-      <w:rFonts w:ascii="Calibri Light" w:hAnsi="Calibri Light" w:eastAsia="" w:cs="Times New Roman" w:asciiTheme="majorHAnsi" w:cstheme="majorBidi" w:eastAsiaTheme="majorEastAsia" w:hAnsiTheme="majorHAnsi"/>
+      <w:rFonts w:asciiTheme="majorHAnsi" w:eastAsiaTheme="majorEastAsia" w:hAnsiTheme="majorHAnsi" w:cstheme="majorBidi"/>
       <w:b/>
       <w:color w:val="1F3864" w:themeColor="accent1" w:themeShade="80"/>
       <w:sz w:val="32"/>
       <w:szCs w:val="32"/>
     </w:rPr>
   </w:style>
-  <w:style w:type="character" w:styleId="Heading2Char" w:customStyle="1">
+  <w:style w:type="character" w:customStyle="1" w:styleId="Heading2Char">
     <w:name w:val="Heading 2 Char"/>
     <w:basedOn w:val="DefaultParagraphFont"/>
     <w:link w:val="Heading2"/>
     <w:uiPriority w:val="9"/>
     <w:qFormat/>
-    <w:rsid w:val="00266d3e"/>
+    <w:rsid w:val="00266D3E"/>
     <w:rPr>
-      <w:rFonts w:ascii="Calibri Light" w:hAnsi="Calibri Light" w:eastAsia="" w:cs="Times New Roman" w:asciiTheme="majorHAnsi" w:cstheme="majorBidi" w:eastAsiaTheme="majorEastAsia" w:hAnsiTheme="majorHAnsi"/>
+      <w:rFonts w:asciiTheme="majorHAnsi" w:eastAsiaTheme="majorEastAsia" w:hAnsiTheme="majorHAnsi" w:cstheme="majorBidi"/>
       <w:b/>
-      <w:color w:val="2F5496" w:themeColor="accent1" w:themeShade="bf"/>
+      <w:color w:val="2F5496" w:themeColor="accent1" w:themeShade="BF"/>
       <w:sz w:val="32"/>
       <w:szCs w:val="26"/>
     </w:rPr>
   </w:style>
-  <w:style w:type="character" w:styleId="BodyTextChar" w:customStyle="1">
+  <w:style w:type="character" w:customStyle="1" w:styleId="BodyTextChar">
     <w:name w:val="Body Text Char"/>
     <w:basedOn w:val="DefaultParagraphFont"/>
+    <w:link w:val="BodyText"/>
     <w:uiPriority w:val="99"/>
     <w:semiHidden/>
     <w:qFormat/>
-    <w:rsid w:val="00ec108a"/>
-    <w:rPr/>
+    <w:rsid w:val="00EC108A"/>
   </w:style>
-  <w:style w:type="character" w:styleId="Heading4Char" w:customStyle="1">
+  <w:style w:type="character" w:customStyle="1" w:styleId="Heading4Char">
     <w:name w:val="Heading 4 Char"/>
     <w:basedOn w:val="DefaultParagraphFont"/>
     <w:link w:val="Heading4"/>
     <w:uiPriority w:val="9"/>
     <w:qFormat/>
-    <w:rsid w:val="00266d3e"/>
+    <w:rsid w:val="00266D3E"/>
     <w:rPr>
-      <w:color w:val="2E74B5" w:themeColor="accent5" w:themeShade="bf"/>
+      <w:color w:val="2E74B5" w:themeColor="accent5" w:themeShade="BF"/>
       <w:sz w:val="28"/>
     </w:rPr>
   </w:style>
-  <w:style w:type="character" w:styleId="TitleChar" w:customStyle="1">
+  <w:style w:type="character" w:customStyle="1" w:styleId="TitleChar">
     <w:name w:val="Title Char"/>
     <w:basedOn w:val="DefaultParagraphFont"/>
     <w:link w:val="Title"/>
     <w:uiPriority w:val="10"/>
     <w:qFormat/>
-    <w:rsid w:val="00eb13ec"/>
+    <w:rsid w:val="00EB13EC"/>
     <w:rPr>
-      <w:rFonts w:ascii="Calibri Light" w:hAnsi="Calibri Light" w:eastAsia="" w:cs="Times New Roman" w:asciiTheme="majorHAnsi" w:cstheme="majorBidi" w:eastAsiaTheme="majorEastAsia" w:hAnsiTheme="majorHAnsi"/>
+      <w:rFonts w:asciiTheme="majorHAnsi" w:eastAsiaTheme="majorEastAsia" w:hAnsiTheme="majorHAnsi" w:cstheme="majorBidi"/>
       <w:spacing w:val="-10"/>
       <w:kern w:val="2"/>
       <w:sz w:val="56"/>
       <w:szCs w:val="56"/>
     </w:rPr>
   </w:style>
-  <w:style w:type="paragraph" w:styleId="Heading">
+  <w:style w:type="paragraph" w:customStyle="1" w:styleId="Heading">
     <w:name w:val="Heading"/>
     <w:basedOn w:val="Normal"/>
-    <w:next w:val="TextBody"/>
+    <w:next w:val="BodyText"/>
     <w:qFormat/>
     <w:pPr>
-      <w:keepNext w:val="true"/>
+      <w:keepNext/>
       <w:spacing w:before="240" w:after="120"/>
     </w:pPr>
     <w:rPr>
-      <w:rFonts w:ascii="Liberation Sans" w:hAnsi="Liberation Sans" w:eastAsia="Microsoft YaHei" w:cs="Arial"/>
+      <w:rFonts w:ascii="Liberation Sans" w:eastAsia="Microsoft YaHei" w:hAnsi="Liberation Sans" w:cs="Arial"/>
       <w:sz w:val="28"/>
       <w:szCs w:val="28"/>
     </w:rPr>
   </w:style>
-  <w:style w:type="paragraph" w:styleId="TextBody">
+  <w:style w:type="paragraph" w:styleId="BodyText">
     <w:name w:val="Body Text"/>
     <w:basedOn w:val="Normal"/>
     <w:link w:val="BodyTextChar"/>
     <w:uiPriority w:val="99"/>
     <w:semiHidden/>
     <w:unhideWhenUsed/>
-    <w:rsid w:val="00ec108a"/>
+    <w:rsid w:val="00EC108A"/>
     <w:pPr>
-      <w:spacing w:before="0" w:after="120"/>
+      <w:spacing w:after="120"/>
     </w:pPr>
-    <w:rPr/>
   </w:style>
   <w:style w:type="paragraph" w:styleId="List">
     <w:name w:val="List"/>
-    <w:basedOn w:val="TextBody"/>
-    <w:pPr/>
+    <w:basedOn w:val="BodyText"/>
     <w:rPr>
       <w:rFonts w:cs="Arial"/>
     </w:rPr>
   </w:style>
   <w:style w:type="paragraph" w:styleId="Caption">
-    <w:name w:val="Caption"/>
+    <w:name w:val="caption"/>
     <w:basedOn w:val="Normal"/>
     <w:qFormat/>
     <w:pPr>
@@ -4344,7 +4394,7 @@
       <w:szCs w:val="24"/>
     </w:rPr>
   </w:style>
-  <w:style w:type="paragraph" w:styleId="Index">
+  <w:style w:type="paragraph" w:customStyle="1" w:styleId="Index">
     <w:name w:val="Index"/>
     <w:basedOn w:val="Normal"/>
     <w:qFormat/>
@@ -4353,7 +4403,7 @@
     </w:pPr>
     <w:rPr>
       <w:rFonts w:cs="Arial"/>
-      <w:lang w:val="zxx" w:eastAsia="zxx" w:bidi="zxx"/>
+      <w:lang/>
     </w:rPr>
   </w:style>
   <w:style w:type="paragraph" w:styleId="Title">
@@ -4363,13 +4413,13 @@
     <w:link w:val="TitleChar"/>
     <w:uiPriority w:val="10"/>
     <w:qFormat/>
-    <w:rsid w:val="00eb13ec"/>
+    <w:rsid w:val="00EB13EC"/>
     <w:pPr>
-      <w:spacing w:lineRule="auto" w:line="240" w:before="240" w:after="240"/>
+      <w:spacing w:before="240" w:after="240" w:line="240" w:lineRule="auto"/>
       <w:contextualSpacing/>
     </w:pPr>
     <w:rPr>
-      <w:rFonts w:ascii="Calibri Light" w:hAnsi="Calibri Light" w:eastAsia="" w:cs="Times New Roman" w:asciiTheme="majorHAnsi" w:cstheme="majorBidi" w:eastAsiaTheme="majorEastAsia" w:hAnsiTheme="majorHAnsi"/>
+      <w:rFonts w:asciiTheme="majorHAnsi" w:eastAsiaTheme="majorEastAsia" w:hAnsiTheme="majorHAnsi" w:cstheme="majorBidi"/>
       <w:spacing w:val="-10"/>
       <w:kern w:val="2"/>
       <w:sz w:val="56"/>
@@ -4381,34 +4431,11 @@
     <w:basedOn w:val="Normal"/>
     <w:uiPriority w:val="34"/>
     <w:qFormat/>
-    <w:rsid w:val="00fb15a4"/>
+    <w:rsid w:val="00FB15A4"/>
     <w:pPr>
-      <w:spacing w:before="0" w:after="160"/>
-      <w:ind w:left="720" w:hanging="0"/>
+      <w:ind w:left="720"/>
       <w:contextualSpacing/>
     </w:pPr>
-    <w:rPr/>
-  </w:style>
-  <w:style w:type="numbering" w:styleId="NoList" w:default="1">
-    <w:name w:val="No List"/>
-    <w:uiPriority w:val="99"/>
-    <w:semiHidden/>
-    <w:unhideWhenUsed/>
-    <w:qFormat/>
-  </w:style>
-  <w:style w:type="table" w:default="1" w:styleId="TableNormal">
-    <w:name w:val="Normal Table"/>
-    <w:uiPriority w:val="99"/>
-    <w:semiHidden/>
-    <w:unhideWhenUsed/>
-    <w:tblPr>
-      <w:tblCellMar>
-        <w:top w:w="0" w:type="dxa"/>
-        <w:left w:w="108" w:type="dxa"/>
-        <w:bottom w:w="0" w:type="dxa"/>
-        <w:right w:w="108" w:type="dxa"/>
-      </w:tblCellMar>
-    </w:tblPr>
   </w:style>
 </w:styles>
 </file>

</xml_diff>